<commit_message>
docs: ✏️ update Lab2Report
</commit_message>
<xml_diff>
--- a/LabReport/Lab2/Lab2Report.docx
+++ b/LabReport/Lab2/Lab2Report.docx
@@ -1735,14 +1735,7 @@
                 <w:rFonts w:ascii="Times New Roman" w:hAnsi="Times New Roman" w:cs="Times New Roman"/>
                 <w:szCs w:val="24"/>
               </w:rPr>
-              <w:t>2024/3/</w:t>
-            </w:r>
-            <w:r>
-              <w:rPr>
-                <w:rFonts w:ascii="Times New Roman" w:hAnsi="Times New Roman" w:cs="Times New Roman"/>
-                <w:szCs w:val="24"/>
-              </w:rPr>
-              <w:t>16</w:t>
+              <w:t>2024/3/16</w:t>
             </w:r>
           </w:p>
         </w:tc>
@@ -1847,14 +1840,7 @@
                 <w:rFonts w:ascii="Times New Roman" w:hAnsi="Times New Roman" w:cs="Times New Roman"/>
                 <w:szCs w:val="24"/>
               </w:rPr>
-              <w:t>2024/3/</w:t>
-            </w:r>
-            <w:r>
-              <w:rPr>
-                <w:rFonts w:ascii="Times New Roman" w:hAnsi="Times New Roman" w:cs="Times New Roman"/>
-                <w:szCs w:val="24"/>
-              </w:rPr>
-              <w:t>16</w:t>
+              <w:t>2024/3/16</w:t>
             </w:r>
           </w:p>
         </w:tc>
@@ -1959,14 +1945,7 @@
                 <w:rFonts w:ascii="Times New Roman" w:hAnsi="Times New Roman" w:cs="Times New Roman"/>
                 <w:szCs w:val="24"/>
               </w:rPr>
-              <w:t>2024/3/</w:t>
-            </w:r>
-            <w:r>
-              <w:rPr>
-                <w:rFonts w:ascii="Times New Roman" w:hAnsi="Times New Roman" w:cs="Times New Roman"/>
-                <w:szCs w:val="24"/>
-              </w:rPr>
-              <w:t>24</w:t>
+              <w:t>2024/3/24</w:t>
             </w:r>
           </w:p>
         </w:tc>
@@ -2079,14 +2058,7 @@
                 <w:rFonts w:ascii="Times New Roman" w:hAnsi="Times New Roman" w:cs="Times New Roman"/>
                 <w:szCs w:val="24"/>
               </w:rPr>
-              <w:t>2024/3/</w:t>
-            </w:r>
-            <w:r>
-              <w:rPr>
-                <w:rFonts w:ascii="Times New Roman" w:hAnsi="Times New Roman" w:cs="Times New Roman"/>
-                <w:szCs w:val="24"/>
-              </w:rPr>
-              <w:t>24</w:t>
+              <w:t>2024/3/24</w:t>
             </w:r>
           </w:p>
         </w:tc>
@@ -2207,14 +2179,7 @@
                 <w:rFonts w:ascii="Times New Roman" w:hAnsi="Times New Roman" w:cs="Times New Roman"/>
                 <w:szCs w:val="24"/>
               </w:rPr>
-              <w:t>2024/3/</w:t>
-            </w:r>
-            <w:r>
-              <w:rPr>
-                <w:rFonts w:ascii="Times New Roman" w:hAnsi="Times New Roman" w:cs="Times New Roman"/>
-                <w:szCs w:val="24"/>
-              </w:rPr>
-              <w:t>24</w:t>
+              <w:t>2024/3/24</w:t>
             </w:r>
           </w:p>
         </w:tc>
@@ -2801,17 +2766,17 @@
         <w:tblLook w:val="04A0" w:firstRow="1" w:lastRow="0" w:firstColumn="1" w:lastColumn="0" w:noHBand="0" w:noVBand="1"/>
       </w:tblPr>
       <w:tblGrid>
-        <w:gridCol w:w="641"/>
-        <w:gridCol w:w="1739"/>
-        <w:gridCol w:w="1427"/>
-        <w:gridCol w:w="1203"/>
-        <w:gridCol w:w="1365"/>
-        <w:gridCol w:w="1496"/>
+        <w:gridCol w:w="479"/>
+        <w:gridCol w:w="882"/>
+        <w:gridCol w:w="2686"/>
+        <w:gridCol w:w="946"/>
+        <w:gridCol w:w="1507"/>
+        <w:gridCol w:w="1371"/>
       </w:tblGrid>
       <w:tr>
         <w:tc>
           <w:tcPr>
-            <w:tcW w:w="646" w:type="dxa"/>
+            <w:tcW w:w="479" w:type="dxa"/>
             <w:vAlign w:val="center"/>
           </w:tcPr>
           <w:p>
@@ -2839,7 +2804,7 @@
         </w:tc>
         <w:tc>
           <w:tcPr>
-            <w:tcW w:w="1743" w:type="dxa"/>
+            <w:tcW w:w="882" w:type="dxa"/>
             <w:vAlign w:val="center"/>
           </w:tcPr>
           <w:p>
@@ -2867,7 +2832,7 @@
         </w:tc>
         <w:tc>
           <w:tcPr>
-            <w:tcW w:w="1455" w:type="dxa"/>
+            <w:tcW w:w="2686" w:type="dxa"/>
             <w:vAlign w:val="center"/>
           </w:tcPr>
           <w:p>
@@ -2895,7 +2860,7 @@
         </w:tc>
         <w:tc>
           <w:tcPr>
-            <w:tcW w:w="1110" w:type="dxa"/>
+            <w:tcW w:w="946" w:type="dxa"/>
             <w:vAlign w:val="center"/>
           </w:tcPr>
           <w:p>
@@ -2923,7 +2888,7 @@
         </w:tc>
         <w:tc>
           <w:tcPr>
-            <w:tcW w:w="1398" w:type="dxa"/>
+            <w:tcW w:w="1507" w:type="dxa"/>
             <w:vAlign w:val="center"/>
           </w:tcPr>
           <w:p>
@@ -2951,7 +2916,7 @@
         </w:tc>
         <w:tc>
           <w:tcPr>
-            <w:tcW w:w="1519" w:type="dxa"/>
+            <w:tcW w:w="1371" w:type="dxa"/>
             <w:vAlign w:val="center"/>
           </w:tcPr>
           <w:p>
@@ -2981,7 +2946,7 @@
       <w:tr>
         <w:tc>
           <w:tcPr>
-            <w:tcW w:w="646" w:type="dxa"/>
+            <w:tcW w:w="479" w:type="dxa"/>
             <w:vAlign w:val="center"/>
           </w:tcPr>
           <w:p>
@@ -3007,111 +2972,195 @@
         </w:tc>
         <w:tc>
           <w:tcPr>
-            <w:tcW w:w="1743" w:type="dxa"/>
-            <w:vAlign w:val="center"/>
-          </w:tcPr>
-          <w:p>
-            <w:pPr>
-              <w:pStyle w:val="ListParagraph"/>
-              <w:snapToGrid w:val="0"/>
-              <w:spacing w:line="240" w:lineRule="exact"/>
-              <w:ind w:leftChars="0" w:left="0"/>
-              <w:jc w:val="both"/>
-              <w:rPr>
-                <w:rFonts w:cs="Times New Roman"/>
-                <w:szCs w:val="24"/>
-              </w:rPr>
-            </w:pPr>
-            <w:r>
-              <w:rPr>
-                <w:rFonts w:cs="Times New Roman"/>
-                <w:szCs w:val="24"/>
-              </w:rPr>
-              <w:t>Base32</w:t>
-            </w:r>
-          </w:p>
-        </w:tc>
-        <w:tc>
-          <w:tcPr>
-            <w:tcW w:w="1455" w:type="dxa"/>
-            <w:vAlign w:val="center"/>
-          </w:tcPr>
-          <w:p>
-            <w:pPr>
-              <w:pStyle w:val="ListParagraph"/>
-              <w:snapToGrid w:val="0"/>
-              <w:spacing w:line="240" w:lineRule="exact"/>
-              <w:ind w:leftChars="0" w:left="0"/>
-              <w:jc w:val="center"/>
-              <w:rPr>
-                <w:rFonts w:cs="Times New Roman"/>
-                <w:szCs w:val="24"/>
-              </w:rPr>
-            </w:pPr>
-          </w:p>
-        </w:tc>
-        <w:tc>
-          <w:tcPr>
-            <w:tcW w:w="1110" w:type="dxa"/>
-            <w:vAlign w:val="center"/>
-          </w:tcPr>
-          <w:p>
-            <w:pPr>
-              <w:pStyle w:val="ListParagraph"/>
-              <w:snapToGrid w:val="0"/>
-              <w:spacing w:line="240" w:lineRule="exact"/>
-              <w:ind w:leftChars="0" w:left="0"/>
-              <w:jc w:val="center"/>
-              <w:rPr>
-                <w:rFonts w:cs="Times New Roman"/>
-                <w:szCs w:val="24"/>
-              </w:rPr>
-            </w:pPr>
-          </w:p>
-        </w:tc>
-        <w:tc>
-          <w:tcPr>
-            <w:tcW w:w="1398" w:type="dxa"/>
-            <w:vAlign w:val="center"/>
-          </w:tcPr>
-          <w:p>
-            <w:pPr>
-              <w:pStyle w:val="ListParagraph"/>
-              <w:snapToGrid w:val="0"/>
-              <w:spacing w:line="240" w:lineRule="exact"/>
-              <w:ind w:leftChars="0" w:left="0"/>
-              <w:jc w:val="center"/>
-              <w:rPr>
-                <w:rFonts w:cs="Times New Roman"/>
-                <w:szCs w:val="24"/>
-              </w:rPr>
-            </w:pPr>
-          </w:p>
-        </w:tc>
-        <w:tc>
-          <w:tcPr>
-            <w:tcW w:w="1519" w:type="dxa"/>
-            <w:vAlign w:val="center"/>
-          </w:tcPr>
-          <w:p>
-            <w:pPr>
-              <w:pStyle w:val="ListParagraph"/>
-              <w:snapToGrid w:val="0"/>
-              <w:spacing w:line="240" w:lineRule="exact"/>
-              <w:ind w:leftChars="0" w:left="0"/>
-              <w:jc w:val="center"/>
-              <w:rPr>
-                <w:rFonts w:cs="Times New Roman"/>
-                <w:szCs w:val="24"/>
-              </w:rPr>
-            </w:pPr>
+            <w:tcW w:w="882" w:type="dxa"/>
+            <w:vAlign w:val="center"/>
+          </w:tcPr>
+          <w:p>
+            <w:pPr>
+              <w:pStyle w:val="ListParagraph"/>
+              <w:snapToGrid w:val="0"/>
+              <w:spacing w:line="240" w:lineRule="exact"/>
+              <w:ind w:leftChars="0" w:left="0"/>
+              <w:jc w:val="center"/>
+              <w:rPr>
+                <w:rFonts w:cs="Times New Roman"/>
+                <w:szCs w:val="24"/>
+              </w:rPr>
+            </w:pPr>
+            <w:proofErr w:type="spellStart"/>
+            <w:r>
+              <w:rPr>
+                <w:rFonts w:cs="Times New Roman"/>
+                <w:szCs w:val="24"/>
+              </w:rPr>
+              <w:t>GeoHash</w:t>
+            </w:r>
+            <w:proofErr w:type="spellEnd"/>
+          </w:p>
+        </w:tc>
+        <w:tc>
+          <w:tcPr>
+            <w:tcW w:w="2686" w:type="dxa"/>
+            <w:vAlign w:val="center"/>
+          </w:tcPr>
+          <w:p>
+            <w:pPr>
+              <w:pStyle w:val="ListParagraph"/>
+              <w:snapToGrid w:val="0"/>
+              <w:spacing w:line="240" w:lineRule="exact"/>
+              <w:ind w:leftChars="0" w:left="0"/>
+              <w:jc w:val="center"/>
+              <w:rPr>
+                <w:rFonts w:cs="Times New Roman"/>
+                <w:szCs w:val="24"/>
+              </w:rPr>
+            </w:pPr>
+            <w:proofErr w:type="spellStart"/>
+            <w:proofErr w:type="gramStart"/>
+            <w:r>
+              <w:rPr>
+                <w:rFonts w:cs="Times New Roman"/>
+                <w:szCs w:val="24"/>
+              </w:rPr>
+              <w:t>adjacentHash</w:t>
+            </w:r>
+            <w:proofErr w:type="spellEnd"/>
+            <w:r>
+              <w:rPr>
+                <w:rFonts w:cs="Times New Roman"/>
+                <w:szCs w:val="24"/>
+              </w:rPr>
+              <w:t>(</w:t>
+            </w:r>
+            <w:proofErr w:type="gramEnd"/>
+            <w:r>
+              <w:rPr>
+                <w:rFonts w:cs="Times New Roman"/>
+                <w:szCs w:val="24"/>
+              </w:rPr>
+              <w:t>)</w:t>
+            </w:r>
+          </w:p>
+        </w:tc>
+        <w:tc>
+          <w:tcPr>
+            <w:tcW w:w="946" w:type="dxa"/>
+            <w:vAlign w:val="center"/>
+          </w:tcPr>
+          <w:p>
+            <w:pPr>
+              <w:pStyle w:val="ListParagraph"/>
+              <w:snapToGrid w:val="0"/>
+              <w:spacing w:line="240" w:lineRule="exact"/>
+              <w:ind w:leftChars="0" w:left="0"/>
+              <w:jc w:val="center"/>
+              <w:rPr>
+                <w:rFonts w:cs="Times New Roman"/>
+                <w:szCs w:val="24"/>
+              </w:rPr>
+            </w:pPr>
+            <w:proofErr w:type="spellStart"/>
+            <w:r>
+              <w:rPr>
+                <w:rFonts w:cs="Times New Roman"/>
+                <w:szCs w:val="24"/>
+              </w:rPr>
+              <w:t>GeoHash</w:t>
+            </w:r>
+            <w:proofErr w:type="spellEnd"/>
+          </w:p>
+        </w:tc>
+        <w:tc>
+          <w:tcPr>
+            <w:tcW w:w="1507" w:type="dxa"/>
+            <w:vAlign w:val="center"/>
+          </w:tcPr>
+          <w:p>
+            <w:pPr>
+              <w:pStyle w:val="ListParagraph"/>
+              <w:snapToGrid w:val="0"/>
+              <w:spacing w:line="240" w:lineRule="exact"/>
+              <w:ind w:leftChars="0" w:left="0"/>
+              <w:jc w:val="center"/>
+              <w:rPr>
+                <w:rFonts w:cs="Times New Roman"/>
+                <w:szCs w:val="24"/>
+              </w:rPr>
+            </w:pPr>
+            <w:proofErr w:type="spellStart"/>
+            <w:r>
+              <w:rPr>
+                <w:rFonts w:cs="Times New Roman"/>
+                <w:szCs w:val="24"/>
+              </w:rPr>
+              <w:t>g</w:t>
+            </w:r>
+            <w:r>
+              <w:rPr>
+                <w:rFonts w:cs="Times New Roman"/>
+                <w:szCs w:val="24"/>
+              </w:rPr>
+              <w:t>bsuv</w:t>
+            </w:r>
+            <w:proofErr w:type="spellEnd"/>
+            <w:r>
+              <w:rPr>
+                <w:rFonts w:cs="Times New Roman"/>
+                <w:szCs w:val="24"/>
+              </w:rPr>
+              <w:t xml:space="preserve">, </w:t>
+            </w:r>
+            <w:proofErr w:type="spellStart"/>
+            <w:r>
+              <w:rPr>
+                <w:rFonts w:cs="Times New Roman"/>
+                <w:szCs w:val="24"/>
+              </w:rPr>
+              <w:t>Direction.TOP</w:t>
+            </w:r>
+            <w:proofErr w:type="spellEnd"/>
+          </w:p>
+        </w:tc>
+        <w:tc>
+          <w:tcPr>
+            <w:tcW w:w="1371" w:type="dxa"/>
+            <w:vAlign w:val="center"/>
+          </w:tcPr>
+          <w:p>
+            <w:pPr>
+              <w:pStyle w:val="ListParagraph"/>
+              <w:snapToGrid w:val="0"/>
+              <w:spacing w:line="240" w:lineRule="exact"/>
+              <w:ind w:leftChars="0" w:left="0"/>
+              <w:jc w:val="center"/>
+              <w:rPr>
+                <w:rFonts w:cs="Times New Roman"/>
+                <w:szCs w:val="24"/>
+              </w:rPr>
+            </w:pPr>
+            <w:proofErr w:type="spellStart"/>
+            <w:r>
+              <w:rPr>
+                <w:rFonts w:cs="Times New Roman"/>
+                <w:szCs w:val="24"/>
+              </w:rPr>
+              <w:t>gbsu</w:t>
+            </w:r>
+            <w:r>
+              <w:rPr>
+                <w:rFonts w:cs="Times New Roman"/>
+                <w:szCs w:val="24"/>
+              </w:rPr>
+              <w:t>j</w:t>
+            </w:r>
+            <w:proofErr w:type="spellEnd"/>
           </w:p>
         </w:tc>
       </w:tr>
       <w:tr>
         <w:tc>
           <w:tcPr>
-            <w:tcW w:w="646" w:type="dxa"/>
+            <w:tcW w:w="479" w:type="dxa"/>
             <w:vAlign w:val="center"/>
           </w:tcPr>
           <w:p>
@@ -3137,111 +3186,163 @@
         </w:tc>
         <w:tc>
           <w:tcPr>
-            <w:tcW w:w="1743" w:type="dxa"/>
-            <w:vAlign w:val="center"/>
-          </w:tcPr>
-          <w:p>
-            <w:pPr>
-              <w:pStyle w:val="ListParagraph"/>
-              <w:snapToGrid w:val="0"/>
-              <w:spacing w:line="240" w:lineRule="exact"/>
-              <w:ind w:leftChars="0" w:left="0"/>
-              <w:jc w:val="both"/>
-              <w:rPr>
-                <w:rFonts w:cs="Times New Roman"/>
-                <w:szCs w:val="24"/>
-              </w:rPr>
-            </w:pPr>
-            <w:r>
-              <w:rPr>
-                <w:rFonts w:cs="Times New Roman"/>
-                <w:szCs w:val="24"/>
-              </w:rPr>
-              <w:t>Coverage</w:t>
-            </w:r>
-          </w:p>
-        </w:tc>
-        <w:tc>
-          <w:tcPr>
-            <w:tcW w:w="1455" w:type="dxa"/>
-            <w:vAlign w:val="center"/>
-          </w:tcPr>
-          <w:p>
-            <w:pPr>
-              <w:pStyle w:val="ListParagraph"/>
-              <w:snapToGrid w:val="0"/>
-              <w:spacing w:line="240" w:lineRule="exact"/>
-              <w:ind w:leftChars="0" w:left="0"/>
-              <w:jc w:val="center"/>
-              <w:rPr>
-                <w:rFonts w:cs="Times New Roman"/>
-                <w:szCs w:val="24"/>
-              </w:rPr>
-            </w:pPr>
-          </w:p>
-        </w:tc>
-        <w:tc>
-          <w:tcPr>
-            <w:tcW w:w="1110" w:type="dxa"/>
-            <w:vAlign w:val="center"/>
-          </w:tcPr>
-          <w:p>
-            <w:pPr>
-              <w:pStyle w:val="ListParagraph"/>
-              <w:snapToGrid w:val="0"/>
-              <w:spacing w:line="240" w:lineRule="exact"/>
-              <w:ind w:leftChars="0" w:left="0"/>
-              <w:jc w:val="center"/>
-              <w:rPr>
-                <w:rFonts w:cs="Times New Roman"/>
-                <w:szCs w:val="24"/>
-              </w:rPr>
-            </w:pPr>
-          </w:p>
-        </w:tc>
-        <w:tc>
-          <w:tcPr>
-            <w:tcW w:w="1398" w:type="dxa"/>
-            <w:vAlign w:val="center"/>
-          </w:tcPr>
-          <w:p>
-            <w:pPr>
-              <w:pStyle w:val="ListParagraph"/>
-              <w:snapToGrid w:val="0"/>
-              <w:spacing w:line="240" w:lineRule="exact"/>
-              <w:ind w:leftChars="0" w:left="0"/>
-              <w:jc w:val="center"/>
-              <w:rPr>
-                <w:rFonts w:cs="Times New Roman"/>
-                <w:szCs w:val="24"/>
-              </w:rPr>
-            </w:pPr>
-          </w:p>
-        </w:tc>
-        <w:tc>
-          <w:tcPr>
-            <w:tcW w:w="1519" w:type="dxa"/>
-            <w:vAlign w:val="center"/>
-          </w:tcPr>
-          <w:p>
-            <w:pPr>
-              <w:pStyle w:val="ListParagraph"/>
-              <w:snapToGrid w:val="0"/>
-              <w:spacing w:line="240" w:lineRule="exact"/>
-              <w:ind w:leftChars="0" w:left="0"/>
-              <w:jc w:val="center"/>
-              <w:rPr>
-                <w:rFonts w:cs="Times New Roman"/>
-                <w:szCs w:val="24"/>
-              </w:rPr>
-            </w:pPr>
+            <w:tcW w:w="882" w:type="dxa"/>
+            <w:vAlign w:val="center"/>
+          </w:tcPr>
+          <w:p>
+            <w:pPr>
+              <w:pStyle w:val="ListParagraph"/>
+              <w:snapToGrid w:val="0"/>
+              <w:spacing w:line="240" w:lineRule="exact"/>
+              <w:ind w:leftChars="0" w:left="0"/>
+              <w:jc w:val="center"/>
+              <w:rPr>
+                <w:rFonts w:cs="Times New Roman"/>
+                <w:szCs w:val="24"/>
+              </w:rPr>
+            </w:pPr>
+            <w:proofErr w:type="spellStart"/>
+            <w:r>
+              <w:rPr>
+                <w:rFonts w:cs="Times New Roman"/>
+                <w:szCs w:val="24"/>
+              </w:rPr>
+              <w:t>GeoHash</w:t>
+            </w:r>
+            <w:proofErr w:type="spellEnd"/>
+          </w:p>
+        </w:tc>
+        <w:tc>
+          <w:tcPr>
+            <w:tcW w:w="2686" w:type="dxa"/>
+            <w:vAlign w:val="center"/>
+          </w:tcPr>
+          <w:p>
+            <w:pPr>
+              <w:pStyle w:val="ListParagraph"/>
+              <w:snapToGrid w:val="0"/>
+              <w:spacing w:line="240" w:lineRule="exact"/>
+              <w:ind w:leftChars="0" w:left="0"/>
+              <w:jc w:val="center"/>
+              <w:rPr>
+                <w:rFonts w:cs="Times New Roman"/>
+                <w:szCs w:val="24"/>
+              </w:rPr>
+            </w:pPr>
+            <w:proofErr w:type="gramStart"/>
+            <w:r>
+              <w:rPr>
+                <w:rFonts w:cs="Times New Roman"/>
+                <w:szCs w:val="24"/>
+              </w:rPr>
+              <w:t>top(</w:t>
+            </w:r>
+            <w:proofErr w:type="gramEnd"/>
+            <w:r>
+              <w:rPr>
+                <w:rFonts w:cs="Times New Roman"/>
+                <w:szCs w:val="24"/>
+              </w:rPr>
+              <w:t>)</w:t>
+            </w:r>
+          </w:p>
+        </w:tc>
+        <w:tc>
+          <w:tcPr>
+            <w:tcW w:w="946" w:type="dxa"/>
+            <w:vAlign w:val="center"/>
+          </w:tcPr>
+          <w:p>
+            <w:pPr>
+              <w:pStyle w:val="ListParagraph"/>
+              <w:snapToGrid w:val="0"/>
+              <w:spacing w:line="240" w:lineRule="exact"/>
+              <w:ind w:leftChars="0" w:left="0"/>
+              <w:jc w:val="center"/>
+              <w:rPr>
+                <w:rFonts w:cs="Times New Roman"/>
+                <w:szCs w:val="24"/>
+              </w:rPr>
+            </w:pPr>
+            <w:proofErr w:type="spellStart"/>
+            <w:r>
+              <w:rPr>
+                <w:rFonts w:cs="Times New Roman"/>
+                <w:szCs w:val="24"/>
+              </w:rPr>
+              <w:t>GeoHash</w:t>
+            </w:r>
+            <w:proofErr w:type="spellEnd"/>
+          </w:p>
+        </w:tc>
+        <w:tc>
+          <w:tcPr>
+            <w:tcW w:w="1507" w:type="dxa"/>
+            <w:vAlign w:val="center"/>
+          </w:tcPr>
+          <w:p>
+            <w:pPr>
+              <w:pStyle w:val="ListParagraph"/>
+              <w:snapToGrid w:val="0"/>
+              <w:spacing w:line="240" w:lineRule="exact"/>
+              <w:ind w:leftChars="0" w:left="0"/>
+              <w:jc w:val="center"/>
+              <w:rPr>
+                <w:rFonts w:cs="Times New Roman"/>
+                <w:szCs w:val="24"/>
+              </w:rPr>
+            </w:pPr>
+            <w:proofErr w:type="spellStart"/>
+            <w:r>
+              <w:rPr>
+                <w:rFonts w:cs="Times New Roman"/>
+                <w:szCs w:val="24"/>
+              </w:rPr>
+              <w:t>gbsuv</w:t>
+            </w:r>
+            <w:proofErr w:type="spellEnd"/>
+          </w:p>
+        </w:tc>
+        <w:tc>
+          <w:tcPr>
+            <w:tcW w:w="1371" w:type="dxa"/>
+            <w:vAlign w:val="center"/>
+          </w:tcPr>
+          <w:p>
+            <w:pPr>
+              <w:pStyle w:val="ListParagraph"/>
+              <w:snapToGrid w:val="0"/>
+              <w:spacing w:line="240" w:lineRule="exact"/>
+              <w:ind w:leftChars="0" w:left="0"/>
+              <w:jc w:val="center"/>
+              <w:rPr>
+                <w:rFonts w:cs="Times New Roman"/>
+                <w:szCs w:val="24"/>
+              </w:rPr>
+            </w:pPr>
+            <w:proofErr w:type="spellStart"/>
+            <w:r>
+              <w:rPr>
+                <w:rFonts w:cs="Times New Roman"/>
+                <w:szCs w:val="24"/>
+              </w:rPr>
+              <w:t>gbsu</w:t>
+            </w:r>
+            <w:r>
+              <w:rPr>
+                <w:rFonts w:cs="Times New Roman"/>
+                <w:szCs w:val="24"/>
+              </w:rPr>
+              <w:t>j</w:t>
+            </w:r>
+            <w:proofErr w:type="spellEnd"/>
           </w:p>
         </w:tc>
       </w:tr>
       <w:tr>
         <w:tc>
           <w:tcPr>
-            <w:tcW w:w="646" w:type="dxa"/>
+            <w:tcW w:w="479" w:type="dxa"/>
             <w:vAlign w:val="center"/>
           </w:tcPr>
           <w:p>
@@ -3267,16 +3368,16 @@
         </w:tc>
         <w:tc>
           <w:tcPr>
-            <w:tcW w:w="1743" w:type="dxa"/>
-            <w:vAlign w:val="center"/>
-          </w:tcPr>
-          <w:p>
-            <w:pPr>
-              <w:pStyle w:val="ListParagraph"/>
-              <w:snapToGrid w:val="0"/>
-              <w:spacing w:line="240" w:lineRule="exact"/>
-              <w:ind w:leftChars="0" w:left="0"/>
-              <w:jc w:val="both"/>
+            <w:tcW w:w="882" w:type="dxa"/>
+            <w:vAlign w:val="center"/>
+          </w:tcPr>
+          <w:p>
+            <w:pPr>
+              <w:pStyle w:val="ListParagraph"/>
+              <w:snapToGrid w:val="0"/>
+              <w:spacing w:line="240" w:lineRule="exact"/>
+              <w:ind w:leftChars="0" w:left="0"/>
+              <w:jc w:val="center"/>
               <w:rPr>
                 <w:rFonts w:cs="Times New Roman"/>
                 <w:szCs w:val="24"/>
@@ -3288,127 +3389,177 @@
                 <w:rFonts w:cs="Times New Roman"/>
                 <w:szCs w:val="24"/>
               </w:rPr>
-              <w:t>CoverageLongs</w:t>
+              <w:t>GeoHash</w:t>
             </w:r>
             <w:proofErr w:type="spellEnd"/>
           </w:p>
         </w:tc>
         <w:tc>
           <w:tcPr>
-            <w:tcW w:w="1455" w:type="dxa"/>
-            <w:vAlign w:val="center"/>
-          </w:tcPr>
-          <w:p>
-            <w:pPr>
-              <w:pStyle w:val="ListParagraph"/>
-              <w:snapToGrid w:val="0"/>
-              <w:spacing w:line="240" w:lineRule="exact"/>
-              <w:ind w:leftChars="0" w:left="0"/>
-              <w:jc w:val="center"/>
-              <w:rPr>
-                <w:rFonts w:cs="Times New Roman"/>
-                <w:szCs w:val="24"/>
-              </w:rPr>
-            </w:pPr>
-          </w:p>
-        </w:tc>
-        <w:tc>
-          <w:tcPr>
-            <w:tcW w:w="1110" w:type="dxa"/>
-            <w:vAlign w:val="center"/>
-          </w:tcPr>
-          <w:p>
-            <w:pPr>
-              <w:pStyle w:val="ListParagraph"/>
-              <w:snapToGrid w:val="0"/>
-              <w:spacing w:line="240" w:lineRule="exact"/>
-              <w:ind w:leftChars="0" w:left="0"/>
-              <w:jc w:val="center"/>
-              <w:rPr>
-                <w:rFonts w:cs="Times New Roman"/>
-                <w:szCs w:val="24"/>
-              </w:rPr>
-            </w:pPr>
-          </w:p>
-        </w:tc>
-        <w:tc>
-          <w:tcPr>
-            <w:tcW w:w="1398" w:type="dxa"/>
-            <w:vAlign w:val="center"/>
-          </w:tcPr>
-          <w:p>
-            <w:pPr>
-              <w:pStyle w:val="ListParagraph"/>
-              <w:snapToGrid w:val="0"/>
-              <w:spacing w:line="240" w:lineRule="exact"/>
-              <w:ind w:leftChars="0" w:left="0"/>
-              <w:jc w:val="center"/>
-              <w:rPr>
-                <w:rFonts w:cs="Times New Roman"/>
-                <w:szCs w:val="24"/>
-              </w:rPr>
-            </w:pPr>
-          </w:p>
-        </w:tc>
-        <w:tc>
-          <w:tcPr>
-            <w:tcW w:w="1519" w:type="dxa"/>
-            <w:vAlign w:val="center"/>
-          </w:tcPr>
-          <w:p>
-            <w:pPr>
-              <w:pStyle w:val="ListParagraph"/>
-              <w:snapToGrid w:val="0"/>
-              <w:spacing w:line="240" w:lineRule="exact"/>
-              <w:ind w:leftChars="0" w:left="0"/>
-              <w:jc w:val="center"/>
-              <w:rPr>
-                <w:rFonts w:cs="Times New Roman"/>
-                <w:szCs w:val="24"/>
-              </w:rPr>
-            </w:pPr>
+            <w:tcW w:w="2686" w:type="dxa"/>
+            <w:vAlign w:val="center"/>
+          </w:tcPr>
+          <w:p>
+            <w:pPr>
+              <w:pStyle w:val="ListParagraph"/>
+              <w:snapToGrid w:val="0"/>
+              <w:spacing w:line="240" w:lineRule="exact"/>
+              <w:ind w:leftChars="0" w:left="0"/>
+              <w:jc w:val="center"/>
+              <w:rPr>
+                <w:rFonts w:cs="Times New Roman"/>
+                <w:szCs w:val="24"/>
+              </w:rPr>
+            </w:pPr>
+            <w:proofErr w:type="gramStart"/>
+            <w:r>
+              <w:rPr>
+                <w:rFonts w:cs="Times New Roman"/>
+                <w:szCs w:val="24"/>
+              </w:rPr>
+              <w:t>bottom(</w:t>
+            </w:r>
+            <w:proofErr w:type="gramEnd"/>
+            <w:r>
+              <w:rPr>
+                <w:rFonts w:cs="Times New Roman"/>
+                <w:szCs w:val="24"/>
+              </w:rPr>
+              <w:t>)</w:t>
+            </w:r>
+          </w:p>
+        </w:tc>
+        <w:tc>
+          <w:tcPr>
+            <w:tcW w:w="946" w:type="dxa"/>
+            <w:vAlign w:val="center"/>
+          </w:tcPr>
+          <w:p>
+            <w:pPr>
+              <w:pStyle w:val="ListParagraph"/>
+              <w:snapToGrid w:val="0"/>
+              <w:spacing w:line="240" w:lineRule="exact"/>
+              <w:ind w:leftChars="0" w:left="0"/>
+              <w:jc w:val="center"/>
+              <w:rPr>
+                <w:rFonts w:cs="Times New Roman"/>
+                <w:szCs w:val="24"/>
+              </w:rPr>
+            </w:pPr>
+            <w:proofErr w:type="spellStart"/>
+            <w:r>
+              <w:rPr>
+                <w:rFonts w:cs="Times New Roman"/>
+                <w:szCs w:val="24"/>
+              </w:rPr>
+              <w:t>GeoHash</w:t>
+            </w:r>
+            <w:proofErr w:type="spellEnd"/>
+          </w:p>
+        </w:tc>
+        <w:tc>
+          <w:tcPr>
+            <w:tcW w:w="1507" w:type="dxa"/>
+            <w:vAlign w:val="center"/>
+          </w:tcPr>
+          <w:p>
+            <w:pPr>
+              <w:pStyle w:val="ListParagraph"/>
+              <w:snapToGrid w:val="0"/>
+              <w:spacing w:line="240" w:lineRule="exact"/>
+              <w:ind w:leftChars="0" w:left="0"/>
+              <w:jc w:val="center"/>
+              <w:rPr>
+                <w:rFonts w:cs="Times New Roman"/>
+                <w:szCs w:val="24"/>
+              </w:rPr>
+            </w:pPr>
+            <w:proofErr w:type="spellStart"/>
+            <w:r>
+              <w:rPr>
+                <w:rFonts w:cs="Times New Roman"/>
+                <w:szCs w:val="24"/>
+              </w:rPr>
+              <w:t>gbsuv</w:t>
+            </w:r>
+            <w:proofErr w:type="spellEnd"/>
+          </w:p>
+        </w:tc>
+        <w:tc>
+          <w:tcPr>
+            <w:tcW w:w="1371" w:type="dxa"/>
+            <w:vAlign w:val="center"/>
+          </w:tcPr>
+          <w:p>
+            <w:pPr>
+              <w:pStyle w:val="ListParagraph"/>
+              <w:snapToGrid w:val="0"/>
+              <w:spacing w:line="240" w:lineRule="exact"/>
+              <w:ind w:leftChars="0" w:left="0"/>
+              <w:jc w:val="center"/>
+              <w:rPr>
+                <w:rFonts w:cs="Times New Roman"/>
+                <w:szCs w:val="24"/>
+              </w:rPr>
+            </w:pPr>
+            <w:proofErr w:type="spellStart"/>
+            <w:r>
+              <w:rPr>
+                <w:rFonts w:cs="Times New Roman"/>
+                <w:szCs w:val="24"/>
+              </w:rPr>
+              <w:t>gbsu</w:t>
+            </w:r>
+            <w:r>
+              <w:rPr>
+                <w:rFonts w:cs="Times New Roman"/>
+                <w:szCs w:val="24"/>
+              </w:rPr>
+              <w:t>t</w:t>
+            </w:r>
+            <w:proofErr w:type="spellEnd"/>
           </w:p>
         </w:tc>
       </w:tr>
       <w:tr>
         <w:tc>
           <w:tcPr>
-            <w:tcW w:w="646" w:type="dxa"/>
-            <w:vAlign w:val="center"/>
-          </w:tcPr>
-          <w:p>
-            <w:pPr>
-              <w:pStyle w:val="ListParagraph"/>
-              <w:snapToGrid w:val="0"/>
-              <w:spacing w:line="240" w:lineRule="exact"/>
-              <w:ind w:leftChars="0" w:left="0"/>
-              <w:jc w:val="center"/>
-              <w:rPr>
-                <w:rFonts w:cs="Times New Roman"/>
-                <w:szCs w:val="24"/>
-              </w:rPr>
-            </w:pPr>
-            <w:r>
-              <w:rPr>
-                <w:rFonts w:cs="Times New Roman"/>
-                <w:szCs w:val="24"/>
-              </w:rPr>
-              <w:t>…</w:t>
-            </w:r>
-          </w:p>
-        </w:tc>
-        <w:tc>
-          <w:tcPr>
-            <w:tcW w:w="1743" w:type="dxa"/>
-            <w:vAlign w:val="center"/>
-          </w:tcPr>
-          <w:p>
-            <w:pPr>
-              <w:pStyle w:val="ListParagraph"/>
-              <w:snapToGrid w:val="0"/>
-              <w:spacing w:line="240" w:lineRule="exact"/>
-              <w:ind w:leftChars="0" w:left="0"/>
-              <w:jc w:val="both"/>
+            <w:tcW w:w="479" w:type="dxa"/>
+            <w:vAlign w:val="center"/>
+          </w:tcPr>
+          <w:p>
+            <w:pPr>
+              <w:pStyle w:val="ListParagraph"/>
+              <w:snapToGrid w:val="0"/>
+              <w:spacing w:line="240" w:lineRule="exact"/>
+              <w:ind w:leftChars="0" w:left="0"/>
+              <w:jc w:val="center"/>
+              <w:rPr>
+                <w:rFonts w:cs="Times New Roman"/>
+                <w:szCs w:val="24"/>
+              </w:rPr>
+            </w:pPr>
+            <w:r>
+              <w:rPr>
+                <w:rFonts w:cs="Times New Roman"/>
+                <w:szCs w:val="24"/>
+              </w:rPr>
+              <w:t>4</w:t>
+            </w:r>
+          </w:p>
+        </w:tc>
+        <w:tc>
+          <w:tcPr>
+            <w:tcW w:w="882" w:type="dxa"/>
+            <w:vAlign w:val="center"/>
+          </w:tcPr>
+          <w:p>
+            <w:pPr>
+              <w:pStyle w:val="ListParagraph"/>
+              <w:snapToGrid w:val="0"/>
+              <w:spacing w:line="240" w:lineRule="exact"/>
+              <w:ind w:leftChars="0" w:left="0"/>
+              <w:jc w:val="center"/>
               <w:rPr>
                 <w:rFonts w:cs="Times New Roman"/>
                 <w:szCs w:val="24"/>
@@ -3427,120 +3578,177 @@
         </w:tc>
         <w:tc>
           <w:tcPr>
-            <w:tcW w:w="1455" w:type="dxa"/>
-            <w:vAlign w:val="center"/>
-          </w:tcPr>
-          <w:p>
-            <w:pPr>
-              <w:pStyle w:val="ListParagraph"/>
-              <w:snapToGrid w:val="0"/>
-              <w:spacing w:line="240" w:lineRule="exact"/>
-              <w:ind w:leftChars="0" w:left="0"/>
-              <w:jc w:val="center"/>
-              <w:rPr>
-                <w:rFonts w:cs="Times New Roman"/>
-                <w:szCs w:val="24"/>
-              </w:rPr>
-            </w:pPr>
-          </w:p>
-        </w:tc>
-        <w:tc>
-          <w:tcPr>
-            <w:tcW w:w="1110" w:type="dxa"/>
-            <w:vAlign w:val="center"/>
-          </w:tcPr>
-          <w:p>
-            <w:pPr>
-              <w:pStyle w:val="ListParagraph"/>
-              <w:snapToGrid w:val="0"/>
-              <w:spacing w:line="240" w:lineRule="exact"/>
-              <w:ind w:leftChars="0" w:left="0"/>
-              <w:jc w:val="center"/>
-              <w:rPr>
-                <w:rFonts w:cs="Times New Roman"/>
-                <w:szCs w:val="24"/>
-              </w:rPr>
-            </w:pPr>
-          </w:p>
-        </w:tc>
-        <w:tc>
-          <w:tcPr>
-            <w:tcW w:w="1398" w:type="dxa"/>
-            <w:vAlign w:val="center"/>
-          </w:tcPr>
-          <w:p>
-            <w:pPr>
-              <w:pStyle w:val="ListParagraph"/>
-              <w:snapToGrid w:val="0"/>
-              <w:spacing w:line="240" w:lineRule="exact"/>
-              <w:ind w:leftChars="0" w:left="0"/>
-              <w:jc w:val="center"/>
-              <w:rPr>
-                <w:rFonts w:cs="Times New Roman"/>
-                <w:szCs w:val="24"/>
-              </w:rPr>
-            </w:pPr>
-          </w:p>
-        </w:tc>
-        <w:tc>
-          <w:tcPr>
-            <w:tcW w:w="1519" w:type="dxa"/>
-            <w:vAlign w:val="center"/>
-          </w:tcPr>
-          <w:p>
-            <w:pPr>
-              <w:pStyle w:val="ListParagraph"/>
-              <w:snapToGrid w:val="0"/>
-              <w:spacing w:line="240" w:lineRule="exact"/>
-              <w:ind w:leftChars="0" w:left="0"/>
-              <w:jc w:val="center"/>
-              <w:rPr>
-                <w:rFonts w:cs="Times New Roman"/>
-                <w:szCs w:val="24"/>
-              </w:rPr>
-            </w:pPr>
+            <w:tcW w:w="2686" w:type="dxa"/>
+            <w:vAlign w:val="center"/>
+          </w:tcPr>
+          <w:p>
+            <w:pPr>
+              <w:pStyle w:val="ListParagraph"/>
+              <w:snapToGrid w:val="0"/>
+              <w:spacing w:line="240" w:lineRule="exact"/>
+              <w:ind w:leftChars="0" w:left="0"/>
+              <w:jc w:val="center"/>
+              <w:rPr>
+                <w:rFonts w:cs="Times New Roman"/>
+                <w:szCs w:val="24"/>
+              </w:rPr>
+            </w:pPr>
+            <w:proofErr w:type="gramStart"/>
+            <w:r>
+              <w:rPr>
+                <w:rFonts w:cs="Times New Roman"/>
+                <w:szCs w:val="24"/>
+              </w:rPr>
+              <w:t>left(</w:t>
+            </w:r>
+            <w:proofErr w:type="gramEnd"/>
+            <w:r>
+              <w:rPr>
+                <w:rFonts w:cs="Times New Roman"/>
+                <w:szCs w:val="24"/>
+              </w:rPr>
+              <w:t>)</w:t>
+            </w:r>
+          </w:p>
+        </w:tc>
+        <w:tc>
+          <w:tcPr>
+            <w:tcW w:w="946" w:type="dxa"/>
+            <w:vAlign w:val="center"/>
+          </w:tcPr>
+          <w:p>
+            <w:pPr>
+              <w:pStyle w:val="ListParagraph"/>
+              <w:snapToGrid w:val="0"/>
+              <w:spacing w:line="240" w:lineRule="exact"/>
+              <w:ind w:leftChars="0" w:left="0"/>
+              <w:jc w:val="center"/>
+              <w:rPr>
+                <w:rFonts w:cs="Times New Roman"/>
+                <w:szCs w:val="24"/>
+              </w:rPr>
+            </w:pPr>
+            <w:proofErr w:type="spellStart"/>
+            <w:r>
+              <w:rPr>
+                <w:rFonts w:cs="Times New Roman"/>
+                <w:szCs w:val="24"/>
+              </w:rPr>
+              <w:t>GeoHash</w:t>
+            </w:r>
+            <w:proofErr w:type="spellEnd"/>
+          </w:p>
+        </w:tc>
+        <w:tc>
+          <w:tcPr>
+            <w:tcW w:w="1507" w:type="dxa"/>
+            <w:vAlign w:val="center"/>
+          </w:tcPr>
+          <w:p>
+            <w:pPr>
+              <w:pStyle w:val="ListParagraph"/>
+              <w:snapToGrid w:val="0"/>
+              <w:spacing w:line="240" w:lineRule="exact"/>
+              <w:ind w:leftChars="0" w:left="0"/>
+              <w:jc w:val="center"/>
+              <w:rPr>
+                <w:rFonts w:cs="Times New Roman"/>
+                <w:szCs w:val="24"/>
+              </w:rPr>
+            </w:pPr>
+            <w:proofErr w:type="spellStart"/>
+            <w:r>
+              <w:rPr>
+                <w:rFonts w:cs="Times New Roman"/>
+                <w:szCs w:val="24"/>
+              </w:rPr>
+              <w:t>gbsuv</w:t>
+            </w:r>
+            <w:proofErr w:type="spellEnd"/>
+          </w:p>
+        </w:tc>
+        <w:tc>
+          <w:tcPr>
+            <w:tcW w:w="1371" w:type="dxa"/>
+            <w:vAlign w:val="center"/>
+          </w:tcPr>
+          <w:p>
+            <w:pPr>
+              <w:pStyle w:val="ListParagraph"/>
+              <w:snapToGrid w:val="0"/>
+              <w:spacing w:line="240" w:lineRule="exact"/>
+              <w:ind w:leftChars="0" w:left="0"/>
+              <w:jc w:val="center"/>
+              <w:rPr>
+                <w:rFonts w:cs="Times New Roman"/>
+                <w:szCs w:val="24"/>
+              </w:rPr>
+            </w:pPr>
+            <w:proofErr w:type="spellStart"/>
+            <w:r>
+              <w:rPr>
+                <w:rFonts w:cs="Times New Roman"/>
+                <w:szCs w:val="24"/>
+              </w:rPr>
+              <w:t>g</w:t>
+            </w:r>
+            <w:r>
+              <w:rPr>
+                <w:rFonts w:cs="Times New Roman"/>
+                <w:szCs w:val="24"/>
+              </w:rPr>
+              <w:t>bsu</w:t>
+            </w:r>
+            <w:r>
+              <w:rPr>
+                <w:rFonts w:cs="Times New Roman"/>
+                <w:szCs w:val="24"/>
+              </w:rPr>
+              <w:t>u</w:t>
+            </w:r>
+            <w:proofErr w:type="spellEnd"/>
           </w:p>
         </w:tc>
       </w:tr>
       <w:tr>
         <w:tc>
           <w:tcPr>
-            <w:tcW w:w="646" w:type="dxa"/>
-            <w:vAlign w:val="center"/>
-          </w:tcPr>
-          <w:p>
-            <w:pPr>
-              <w:pStyle w:val="ListParagraph"/>
-              <w:snapToGrid w:val="0"/>
-              <w:spacing w:line="240" w:lineRule="exact"/>
-              <w:ind w:leftChars="0" w:left="0"/>
-              <w:jc w:val="center"/>
-              <w:rPr>
-                <w:rFonts w:cs="Times New Roman"/>
-                <w:szCs w:val="24"/>
-              </w:rPr>
-            </w:pPr>
-            <w:r>
-              <w:rPr>
-                <w:rFonts w:cs="Times New Roman"/>
-                <w:szCs w:val="24"/>
-              </w:rPr>
-              <w:t>…</w:t>
-            </w:r>
-          </w:p>
-        </w:tc>
-        <w:tc>
-          <w:tcPr>
-            <w:tcW w:w="1743" w:type="dxa"/>
-            <w:vAlign w:val="center"/>
-          </w:tcPr>
-          <w:p>
-            <w:pPr>
-              <w:pStyle w:val="ListParagraph"/>
-              <w:snapToGrid w:val="0"/>
-              <w:spacing w:line="240" w:lineRule="exact"/>
-              <w:ind w:leftChars="0" w:left="0"/>
-              <w:jc w:val="both"/>
+            <w:tcW w:w="479" w:type="dxa"/>
+            <w:vAlign w:val="center"/>
+          </w:tcPr>
+          <w:p>
+            <w:pPr>
+              <w:pStyle w:val="ListParagraph"/>
+              <w:snapToGrid w:val="0"/>
+              <w:spacing w:line="240" w:lineRule="exact"/>
+              <w:ind w:leftChars="0" w:left="0"/>
+              <w:jc w:val="center"/>
+              <w:rPr>
+                <w:rFonts w:cs="Times New Roman"/>
+                <w:szCs w:val="24"/>
+              </w:rPr>
+            </w:pPr>
+            <w:r>
+              <w:rPr>
+                <w:rFonts w:cs="Times New Roman"/>
+                <w:szCs w:val="24"/>
+              </w:rPr>
+              <w:t>5</w:t>
+            </w:r>
+          </w:p>
+        </w:tc>
+        <w:tc>
+          <w:tcPr>
+            <w:tcW w:w="882" w:type="dxa"/>
+            <w:vAlign w:val="center"/>
+          </w:tcPr>
+          <w:p>
+            <w:pPr>
+              <w:pStyle w:val="ListParagraph"/>
+              <w:snapToGrid w:val="0"/>
+              <w:spacing w:line="240" w:lineRule="exact"/>
+              <w:ind w:leftChars="0" w:left="0"/>
+              <w:jc w:val="center"/>
               <w:rPr>
                 <w:rFonts w:cs="Times New Roman"/>
                 <w:szCs w:val="24"/>
@@ -3552,215 +3760,1832 @@
                 <w:rFonts w:cs="Times New Roman"/>
                 <w:szCs w:val="24"/>
               </w:rPr>
-              <w:t>Geomem</w:t>
+              <w:t>GeoHash</w:t>
             </w:r>
             <w:proofErr w:type="spellEnd"/>
           </w:p>
         </w:tc>
         <w:tc>
           <w:tcPr>
-            <w:tcW w:w="1455" w:type="dxa"/>
-            <w:vAlign w:val="center"/>
-          </w:tcPr>
-          <w:p>
-            <w:pPr>
-              <w:pStyle w:val="ListParagraph"/>
-              <w:snapToGrid w:val="0"/>
-              <w:spacing w:line="240" w:lineRule="exact"/>
-              <w:ind w:leftChars="0" w:left="0"/>
-              <w:jc w:val="center"/>
-              <w:rPr>
-                <w:rFonts w:cs="Times New Roman"/>
-                <w:szCs w:val="24"/>
-              </w:rPr>
-            </w:pPr>
-          </w:p>
-        </w:tc>
-        <w:tc>
-          <w:tcPr>
-            <w:tcW w:w="1110" w:type="dxa"/>
-            <w:vAlign w:val="center"/>
-          </w:tcPr>
-          <w:p>
-            <w:pPr>
-              <w:pStyle w:val="ListParagraph"/>
-              <w:snapToGrid w:val="0"/>
-              <w:spacing w:line="240" w:lineRule="exact"/>
-              <w:ind w:leftChars="0" w:left="0"/>
-              <w:jc w:val="center"/>
-              <w:rPr>
-                <w:rFonts w:cs="Times New Roman"/>
-                <w:szCs w:val="24"/>
-              </w:rPr>
-            </w:pPr>
-          </w:p>
-        </w:tc>
-        <w:tc>
-          <w:tcPr>
-            <w:tcW w:w="1398" w:type="dxa"/>
-            <w:vAlign w:val="center"/>
-          </w:tcPr>
-          <w:p>
-            <w:pPr>
-              <w:pStyle w:val="ListParagraph"/>
-              <w:snapToGrid w:val="0"/>
-              <w:spacing w:line="240" w:lineRule="exact"/>
-              <w:ind w:leftChars="0" w:left="0"/>
-              <w:jc w:val="center"/>
-              <w:rPr>
-                <w:rFonts w:cs="Times New Roman"/>
-                <w:szCs w:val="24"/>
-              </w:rPr>
-            </w:pPr>
-          </w:p>
-        </w:tc>
-        <w:tc>
-          <w:tcPr>
-            <w:tcW w:w="1519" w:type="dxa"/>
-            <w:vAlign w:val="center"/>
-          </w:tcPr>
-          <w:p>
-            <w:pPr>
-              <w:pStyle w:val="ListParagraph"/>
-              <w:snapToGrid w:val="0"/>
-              <w:spacing w:line="240" w:lineRule="exact"/>
-              <w:ind w:leftChars="0" w:left="0"/>
-              <w:jc w:val="center"/>
-              <w:rPr>
-                <w:rFonts w:cs="Times New Roman"/>
-                <w:szCs w:val="24"/>
-              </w:rPr>
-            </w:pPr>
+            <w:tcW w:w="2686" w:type="dxa"/>
+            <w:vAlign w:val="center"/>
+          </w:tcPr>
+          <w:p>
+            <w:pPr>
+              <w:pStyle w:val="ListParagraph"/>
+              <w:snapToGrid w:val="0"/>
+              <w:spacing w:line="240" w:lineRule="exact"/>
+              <w:ind w:leftChars="0" w:left="0"/>
+              <w:jc w:val="center"/>
+              <w:rPr>
+                <w:rFonts w:cs="Times New Roman"/>
+                <w:szCs w:val="24"/>
+              </w:rPr>
+            </w:pPr>
+            <w:proofErr w:type="gramStart"/>
+            <w:r>
+              <w:rPr>
+                <w:rFonts w:cs="Times New Roman"/>
+                <w:szCs w:val="24"/>
+              </w:rPr>
+              <w:t>right(</w:t>
+            </w:r>
+            <w:proofErr w:type="gramEnd"/>
+            <w:r>
+              <w:rPr>
+                <w:rFonts w:cs="Times New Roman"/>
+                <w:szCs w:val="24"/>
+              </w:rPr>
+              <w:t>)</w:t>
+            </w:r>
+          </w:p>
+        </w:tc>
+        <w:tc>
+          <w:tcPr>
+            <w:tcW w:w="946" w:type="dxa"/>
+            <w:vAlign w:val="center"/>
+          </w:tcPr>
+          <w:p>
+            <w:pPr>
+              <w:pStyle w:val="ListParagraph"/>
+              <w:snapToGrid w:val="0"/>
+              <w:spacing w:line="240" w:lineRule="exact"/>
+              <w:ind w:leftChars="0" w:left="0"/>
+              <w:jc w:val="center"/>
+              <w:rPr>
+                <w:rFonts w:cs="Times New Roman"/>
+                <w:szCs w:val="24"/>
+              </w:rPr>
+            </w:pPr>
+            <w:proofErr w:type="spellStart"/>
+            <w:r>
+              <w:rPr>
+                <w:rFonts w:cs="Times New Roman"/>
+                <w:szCs w:val="24"/>
+              </w:rPr>
+              <w:t>GeoHash</w:t>
+            </w:r>
+            <w:proofErr w:type="spellEnd"/>
+          </w:p>
+        </w:tc>
+        <w:tc>
+          <w:tcPr>
+            <w:tcW w:w="1507" w:type="dxa"/>
+            <w:vAlign w:val="center"/>
+          </w:tcPr>
+          <w:p>
+            <w:pPr>
+              <w:pStyle w:val="ListParagraph"/>
+              <w:snapToGrid w:val="0"/>
+              <w:spacing w:line="240" w:lineRule="exact"/>
+              <w:ind w:leftChars="0" w:left="0"/>
+              <w:jc w:val="center"/>
+              <w:rPr>
+                <w:rFonts w:cs="Times New Roman"/>
+                <w:szCs w:val="24"/>
+              </w:rPr>
+            </w:pPr>
+            <w:proofErr w:type="spellStart"/>
+            <w:r>
+              <w:rPr>
+                <w:rFonts w:cs="Times New Roman"/>
+                <w:szCs w:val="24"/>
+              </w:rPr>
+              <w:t>gbsuv</w:t>
+            </w:r>
+            <w:proofErr w:type="spellEnd"/>
+          </w:p>
+        </w:tc>
+        <w:tc>
+          <w:tcPr>
+            <w:tcW w:w="1371" w:type="dxa"/>
+            <w:vAlign w:val="center"/>
+          </w:tcPr>
+          <w:p>
+            <w:pPr>
+              <w:pStyle w:val="ListParagraph"/>
+              <w:snapToGrid w:val="0"/>
+              <w:spacing w:line="240" w:lineRule="exact"/>
+              <w:ind w:leftChars="0" w:left="0"/>
+              <w:jc w:val="center"/>
+              <w:rPr>
+                <w:rFonts w:cs="Times New Roman"/>
+                <w:szCs w:val="24"/>
+              </w:rPr>
+            </w:pPr>
+            <w:proofErr w:type="spellStart"/>
+            <w:r>
+              <w:rPr>
+                <w:rFonts w:cs="Times New Roman"/>
+                <w:szCs w:val="24"/>
+              </w:rPr>
+              <w:t>g</w:t>
+            </w:r>
+            <w:r>
+              <w:rPr>
+                <w:rFonts w:cs="Times New Roman"/>
+                <w:szCs w:val="24"/>
+              </w:rPr>
+              <w:t>bsu</w:t>
+            </w:r>
+            <w:r>
+              <w:rPr>
+                <w:rFonts w:cs="Times New Roman"/>
+                <w:szCs w:val="24"/>
+              </w:rPr>
+              <w:t>v</w:t>
+            </w:r>
+            <w:proofErr w:type="spellEnd"/>
           </w:p>
         </w:tc>
       </w:tr>
       <w:tr>
         <w:tc>
           <w:tcPr>
-            <w:tcW w:w="646" w:type="dxa"/>
-            <w:vAlign w:val="center"/>
-          </w:tcPr>
-          <w:p>
-            <w:pPr>
-              <w:pStyle w:val="ListParagraph"/>
-              <w:snapToGrid w:val="0"/>
-              <w:spacing w:line="240" w:lineRule="exact"/>
-              <w:ind w:leftChars="0" w:left="0"/>
-              <w:jc w:val="center"/>
-              <w:rPr>
-                <w:rFonts w:cs="Times New Roman"/>
-                <w:szCs w:val="24"/>
-              </w:rPr>
-            </w:pPr>
-            <w:r>
-              <w:rPr>
-                <w:rFonts w:cs="Times New Roman"/>
-                <w:szCs w:val="24"/>
-              </w:rPr>
-              <w:t>15</w:t>
-            </w:r>
-          </w:p>
-        </w:tc>
-        <w:tc>
-          <w:tcPr>
-            <w:tcW w:w="1743" w:type="dxa"/>
-            <w:vAlign w:val="center"/>
-          </w:tcPr>
-          <w:p>
-            <w:pPr>
-              <w:pStyle w:val="ListParagraph"/>
-              <w:snapToGrid w:val="0"/>
-              <w:spacing w:line="240" w:lineRule="exact"/>
-              <w:ind w:leftChars="0" w:left="0"/>
-              <w:jc w:val="both"/>
-              <w:rPr>
-                <w:rFonts w:cs="Times New Roman"/>
-                <w:szCs w:val="24"/>
-              </w:rPr>
-            </w:pPr>
-            <w:r>
-              <w:rPr>
-                <w:rFonts w:cs="Times New Roman"/>
-                <w:szCs w:val="24"/>
-              </w:rPr>
-              <w:t>Info</w:t>
-            </w:r>
-          </w:p>
-        </w:tc>
-        <w:tc>
-          <w:tcPr>
-            <w:tcW w:w="1455" w:type="dxa"/>
-            <w:vAlign w:val="center"/>
-          </w:tcPr>
-          <w:p>
-            <w:pPr>
-              <w:pStyle w:val="ListParagraph"/>
-              <w:snapToGrid w:val="0"/>
-              <w:spacing w:line="240" w:lineRule="exact"/>
-              <w:ind w:leftChars="0" w:left="0"/>
-              <w:jc w:val="center"/>
-              <w:rPr>
-                <w:rFonts w:cs="Times New Roman"/>
-                <w:szCs w:val="24"/>
-              </w:rPr>
-            </w:pPr>
-          </w:p>
-        </w:tc>
-        <w:tc>
-          <w:tcPr>
-            <w:tcW w:w="1110" w:type="dxa"/>
-            <w:vAlign w:val="center"/>
-          </w:tcPr>
-          <w:p>
-            <w:pPr>
-              <w:pStyle w:val="ListParagraph"/>
-              <w:snapToGrid w:val="0"/>
-              <w:spacing w:line="240" w:lineRule="exact"/>
-              <w:ind w:leftChars="0" w:left="0"/>
-              <w:jc w:val="center"/>
-              <w:rPr>
-                <w:rFonts w:cs="Times New Roman"/>
-                <w:szCs w:val="24"/>
-              </w:rPr>
-            </w:pPr>
-          </w:p>
-        </w:tc>
-        <w:tc>
-          <w:tcPr>
-            <w:tcW w:w="1398" w:type="dxa"/>
-            <w:vAlign w:val="center"/>
-          </w:tcPr>
-          <w:p>
-            <w:pPr>
-              <w:pStyle w:val="ListParagraph"/>
-              <w:snapToGrid w:val="0"/>
-              <w:spacing w:line="240" w:lineRule="exact"/>
-              <w:ind w:leftChars="0" w:left="0"/>
-              <w:jc w:val="center"/>
-              <w:rPr>
-                <w:rFonts w:cs="Times New Roman"/>
-                <w:szCs w:val="24"/>
-              </w:rPr>
-            </w:pPr>
-          </w:p>
-        </w:tc>
-        <w:tc>
-          <w:tcPr>
-            <w:tcW w:w="1519" w:type="dxa"/>
-            <w:vAlign w:val="center"/>
-          </w:tcPr>
-          <w:p>
-            <w:pPr>
-              <w:pStyle w:val="ListParagraph"/>
-              <w:snapToGrid w:val="0"/>
-              <w:spacing w:line="240" w:lineRule="exact"/>
-              <w:ind w:leftChars="0" w:left="0"/>
-              <w:jc w:val="center"/>
-              <w:rPr>
-                <w:rFonts w:cs="Times New Roman"/>
-                <w:szCs w:val="24"/>
-              </w:rPr>
-            </w:pPr>
+            <w:tcW w:w="479" w:type="dxa"/>
+            <w:vAlign w:val="center"/>
+          </w:tcPr>
+          <w:p>
+            <w:pPr>
+              <w:pStyle w:val="ListParagraph"/>
+              <w:snapToGrid w:val="0"/>
+              <w:spacing w:line="240" w:lineRule="exact"/>
+              <w:ind w:leftChars="0" w:left="0"/>
+              <w:jc w:val="center"/>
+              <w:rPr>
+                <w:rFonts w:cs="Times New Roman"/>
+                <w:szCs w:val="24"/>
+              </w:rPr>
+            </w:pPr>
+            <w:r>
+              <w:rPr>
+                <w:rFonts w:cs="Times New Roman"/>
+                <w:szCs w:val="24"/>
+              </w:rPr>
+              <w:t>6</w:t>
+            </w:r>
+          </w:p>
+        </w:tc>
+        <w:tc>
+          <w:tcPr>
+            <w:tcW w:w="882" w:type="dxa"/>
+            <w:vAlign w:val="center"/>
+          </w:tcPr>
+          <w:p>
+            <w:pPr>
+              <w:pStyle w:val="ListParagraph"/>
+              <w:snapToGrid w:val="0"/>
+              <w:spacing w:line="240" w:lineRule="exact"/>
+              <w:ind w:leftChars="0" w:left="0"/>
+              <w:jc w:val="center"/>
+              <w:rPr>
+                <w:rFonts w:cs="Times New Roman"/>
+                <w:szCs w:val="24"/>
+              </w:rPr>
+            </w:pPr>
+            <w:proofErr w:type="spellStart"/>
+            <w:r>
+              <w:rPr>
+                <w:rFonts w:cs="Times New Roman"/>
+                <w:szCs w:val="24"/>
+              </w:rPr>
+              <w:t>GeoHash</w:t>
+            </w:r>
+            <w:proofErr w:type="spellEnd"/>
+          </w:p>
+        </w:tc>
+        <w:tc>
+          <w:tcPr>
+            <w:tcW w:w="2686" w:type="dxa"/>
+            <w:vAlign w:val="center"/>
+          </w:tcPr>
+          <w:p>
+            <w:pPr>
+              <w:pStyle w:val="ListParagraph"/>
+              <w:snapToGrid w:val="0"/>
+              <w:spacing w:line="240" w:lineRule="exact"/>
+              <w:ind w:leftChars="0" w:left="0"/>
+              <w:jc w:val="center"/>
+              <w:rPr>
+                <w:rFonts w:cs="Times New Roman"/>
+                <w:szCs w:val="24"/>
+              </w:rPr>
+            </w:pPr>
+            <w:proofErr w:type="spellStart"/>
+            <w:proofErr w:type="gramStart"/>
+            <w:r>
+              <w:rPr>
+                <w:rFonts w:cs="Times New Roman"/>
+                <w:szCs w:val="24"/>
+              </w:rPr>
+              <w:t>neighbours</w:t>
+            </w:r>
+            <w:proofErr w:type="spellEnd"/>
+            <w:r>
+              <w:rPr>
+                <w:rFonts w:cs="Times New Roman"/>
+                <w:szCs w:val="24"/>
+              </w:rPr>
+              <w:t>(</w:t>
+            </w:r>
+            <w:proofErr w:type="gramEnd"/>
+            <w:r>
+              <w:rPr>
+                <w:rFonts w:cs="Times New Roman"/>
+                <w:szCs w:val="24"/>
+              </w:rPr>
+              <w:t>)</w:t>
+            </w:r>
+          </w:p>
+        </w:tc>
+        <w:tc>
+          <w:tcPr>
+            <w:tcW w:w="946" w:type="dxa"/>
+            <w:vAlign w:val="center"/>
+          </w:tcPr>
+          <w:p>
+            <w:pPr>
+              <w:pStyle w:val="ListParagraph"/>
+              <w:snapToGrid w:val="0"/>
+              <w:spacing w:line="240" w:lineRule="exact"/>
+              <w:ind w:leftChars="0" w:left="0"/>
+              <w:jc w:val="center"/>
+              <w:rPr>
+                <w:rFonts w:cs="Times New Roman"/>
+                <w:szCs w:val="24"/>
+              </w:rPr>
+            </w:pPr>
+            <w:proofErr w:type="spellStart"/>
+            <w:r>
+              <w:rPr>
+                <w:rFonts w:cs="Times New Roman"/>
+                <w:szCs w:val="24"/>
+              </w:rPr>
+              <w:t>GeoHash</w:t>
+            </w:r>
+            <w:proofErr w:type="spellEnd"/>
+          </w:p>
+        </w:tc>
+        <w:tc>
+          <w:tcPr>
+            <w:tcW w:w="1507" w:type="dxa"/>
+            <w:vAlign w:val="center"/>
+          </w:tcPr>
+          <w:p>
+            <w:pPr>
+              <w:pStyle w:val="ListParagraph"/>
+              <w:snapToGrid w:val="0"/>
+              <w:spacing w:line="240" w:lineRule="exact"/>
+              <w:ind w:leftChars="0" w:left="0"/>
+              <w:jc w:val="center"/>
+              <w:rPr>
+                <w:rFonts w:cs="Times New Roman"/>
+                <w:szCs w:val="24"/>
+              </w:rPr>
+            </w:pPr>
+            <w:proofErr w:type="spellStart"/>
+            <w:r>
+              <w:rPr>
+                <w:rFonts w:cs="Times New Roman"/>
+                <w:szCs w:val="24"/>
+              </w:rPr>
+              <w:t>gbsuv</w:t>
+            </w:r>
+            <w:proofErr w:type="spellEnd"/>
+          </w:p>
+        </w:tc>
+        <w:tc>
+          <w:tcPr>
+            <w:tcW w:w="1371" w:type="dxa"/>
+            <w:vAlign w:val="center"/>
+          </w:tcPr>
+          <w:p>
+            <w:pPr>
+              <w:pStyle w:val="ListParagraph"/>
+              <w:snapToGrid w:val="0"/>
+              <w:spacing w:line="240" w:lineRule="exact"/>
+              <w:ind w:leftChars="0" w:left="0"/>
+              <w:jc w:val="center"/>
+              <w:rPr>
+                <w:rFonts w:cs="Times New Roman"/>
+                <w:szCs w:val="24"/>
+              </w:rPr>
+            </w:pPr>
+            <w:r>
+              <w:rPr>
+                <w:rFonts w:cs="Times New Roman"/>
+                <w:szCs w:val="24"/>
+              </w:rPr>
+              <w:t>"</w:t>
+            </w:r>
+            <w:proofErr w:type="spellStart"/>
+            <w:r>
+              <w:rPr>
+                <w:rFonts w:cs="Times New Roman"/>
+                <w:szCs w:val="24"/>
+              </w:rPr>
+              <w:t>gbsvj</w:t>
+            </w:r>
+            <w:proofErr w:type="spellEnd"/>
+            <w:r>
+              <w:rPr>
+                <w:rFonts w:cs="Times New Roman"/>
+                <w:szCs w:val="24"/>
+              </w:rPr>
+              <w:t>", "</w:t>
+            </w:r>
+            <w:proofErr w:type="spellStart"/>
+            <w:r>
+              <w:rPr>
+                <w:rFonts w:cs="Times New Roman"/>
+                <w:szCs w:val="24"/>
+              </w:rPr>
+              <w:t>gbsut</w:t>
+            </w:r>
+            <w:proofErr w:type="spellEnd"/>
+            <w:r>
+              <w:rPr>
+                <w:rFonts w:cs="Times New Roman"/>
+                <w:szCs w:val="24"/>
+              </w:rPr>
+              <w:t>", "</w:t>
+            </w:r>
+            <w:proofErr w:type="spellStart"/>
+            <w:r>
+              <w:rPr>
+                <w:rFonts w:cs="Times New Roman"/>
+                <w:szCs w:val="24"/>
+              </w:rPr>
+              <w:t>gbsuu</w:t>
+            </w:r>
+            <w:proofErr w:type="spellEnd"/>
+            <w:r>
+              <w:rPr>
+                <w:rFonts w:cs="Times New Roman"/>
+                <w:szCs w:val="24"/>
+              </w:rPr>
+              <w:t>", "</w:t>
+            </w:r>
+            <w:proofErr w:type="spellStart"/>
+            <w:r>
+              <w:rPr>
+                <w:rFonts w:cs="Times New Roman"/>
+                <w:szCs w:val="24"/>
+              </w:rPr>
+              <w:t>gbsuy</w:t>
+            </w:r>
+            <w:proofErr w:type="spellEnd"/>
+            <w:r>
+              <w:rPr>
+                <w:rFonts w:cs="Times New Roman"/>
+                <w:szCs w:val="24"/>
+              </w:rPr>
+              <w:t>", "</w:t>
+            </w:r>
+            <w:proofErr w:type="spellStart"/>
+            <w:r>
+              <w:rPr>
+                <w:rFonts w:cs="Times New Roman"/>
+                <w:szCs w:val="24"/>
+              </w:rPr>
+              <w:t>gbsvh</w:t>
+            </w:r>
+            <w:proofErr w:type="spellEnd"/>
+            <w:r>
+              <w:rPr>
+                <w:rFonts w:cs="Times New Roman"/>
+                <w:szCs w:val="24"/>
+              </w:rPr>
+              <w:t>", "</w:t>
+            </w:r>
+            <w:proofErr w:type="spellStart"/>
+            <w:r>
+              <w:rPr>
+                <w:rFonts w:cs="Times New Roman"/>
+                <w:szCs w:val="24"/>
+              </w:rPr>
+              <w:t>gbsvn</w:t>
+            </w:r>
+            <w:proofErr w:type="spellEnd"/>
+            <w:r>
+              <w:rPr>
+                <w:rFonts w:cs="Times New Roman"/>
+                <w:szCs w:val="24"/>
+              </w:rPr>
+              <w:t>", "</w:t>
+            </w:r>
+            <w:proofErr w:type="spellStart"/>
+            <w:r>
+              <w:rPr>
+                <w:rFonts w:cs="Times New Roman"/>
+                <w:szCs w:val="24"/>
+              </w:rPr>
+              <w:t>gbsus</w:t>
+            </w:r>
+            <w:proofErr w:type="spellEnd"/>
+            <w:r>
+              <w:rPr>
+                <w:rFonts w:cs="Times New Roman"/>
+                <w:szCs w:val="24"/>
+              </w:rPr>
+              <w:t>", "</w:t>
+            </w:r>
+            <w:proofErr w:type="spellStart"/>
+            <w:r>
+              <w:rPr>
+                <w:rFonts w:cs="Times New Roman"/>
+                <w:szCs w:val="24"/>
+              </w:rPr>
+              <w:t>gbsuw</w:t>
+            </w:r>
+            <w:proofErr w:type="spellEnd"/>
+            <w:r>
+              <w:rPr>
+                <w:rFonts w:cs="Times New Roman"/>
+                <w:szCs w:val="24"/>
+              </w:rPr>
+              <w:t>"</w:t>
+            </w:r>
+          </w:p>
+        </w:tc>
+      </w:tr>
+      <w:tr>
+        <w:tc>
+          <w:tcPr>
+            <w:tcW w:w="479" w:type="dxa"/>
+            <w:vAlign w:val="center"/>
+          </w:tcPr>
+          <w:p>
+            <w:pPr>
+              <w:pStyle w:val="ListParagraph"/>
+              <w:snapToGrid w:val="0"/>
+              <w:spacing w:line="240" w:lineRule="exact"/>
+              <w:ind w:leftChars="0" w:left="0"/>
+              <w:jc w:val="center"/>
+              <w:rPr>
+                <w:rFonts w:cs="Times New Roman"/>
+                <w:szCs w:val="24"/>
+              </w:rPr>
+            </w:pPr>
+            <w:r>
+              <w:rPr>
+                <w:rFonts w:cs="Times New Roman"/>
+                <w:szCs w:val="24"/>
+              </w:rPr>
+              <w:t>7</w:t>
+            </w:r>
+          </w:p>
+        </w:tc>
+        <w:tc>
+          <w:tcPr>
+            <w:tcW w:w="882" w:type="dxa"/>
+            <w:vAlign w:val="center"/>
+          </w:tcPr>
+          <w:p>
+            <w:pPr>
+              <w:pStyle w:val="ListParagraph"/>
+              <w:snapToGrid w:val="0"/>
+              <w:spacing w:line="240" w:lineRule="exact"/>
+              <w:ind w:leftChars="0" w:left="0"/>
+              <w:jc w:val="center"/>
+              <w:rPr>
+                <w:rFonts w:cs="Times New Roman"/>
+                <w:szCs w:val="24"/>
+              </w:rPr>
+            </w:pPr>
+            <w:proofErr w:type="spellStart"/>
+            <w:r>
+              <w:rPr>
+                <w:rFonts w:cs="Times New Roman"/>
+                <w:szCs w:val="24"/>
+              </w:rPr>
+              <w:t>GeoHash</w:t>
+            </w:r>
+            <w:proofErr w:type="spellEnd"/>
+          </w:p>
+        </w:tc>
+        <w:tc>
+          <w:tcPr>
+            <w:tcW w:w="2686" w:type="dxa"/>
+            <w:vAlign w:val="center"/>
+          </w:tcPr>
+          <w:p>
+            <w:pPr>
+              <w:pStyle w:val="ListParagraph"/>
+              <w:snapToGrid w:val="0"/>
+              <w:spacing w:line="240" w:lineRule="exact"/>
+              <w:ind w:leftChars="0" w:left="0"/>
+              <w:jc w:val="center"/>
+              <w:rPr>
+                <w:rFonts w:cs="Times New Roman"/>
+                <w:szCs w:val="24"/>
+              </w:rPr>
+            </w:pPr>
+            <w:proofErr w:type="spellStart"/>
+            <w:proofErr w:type="gramStart"/>
+            <w:r>
+              <w:rPr>
+                <w:rFonts w:cs="Times New Roman"/>
+                <w:szCs w:val="24"/>
+              </w:rPr>
+              <w:t>encodeHash</w:t>
+            </w:r>
+            <w:proofErr w:type="spellEnd"/>
+            <w:r>
+              <w:rPr>
+                <w:rFonts w:cs="Times New Roman"/>
+                <w:szCs w:val="24"/>
+              </w:rPr>
+              <w:t>(</w:t>
+            </w:r>
+            <w:proofErr w:type="gramEnd"/>
+            <w:r>
+              <w:rPr>
+                <w:rFonts w:cs="Times New Roman"/>
+                <w:szCs w:val="24"/>
+              </w:rPr>
+              <w:t>)</w:t>
+            </w:r>
+          </w:p>
+        </w:tc>
+        <w:tc>
+          <w:tcPr>
+            <w:tcW w:w="946" w:type="dxa"/>
+            <w:vAlign w:val="center"/>
+          </w:tcPr>
+          <w:p>
+            <w:pPr>
+              <w:pStyle w:val="ListParagraph"/>
+              <w:snapToGrid w:val="0"/>
+              <w:spacing w:line="240" w:lineRule="exact"/>
+              <w:ind w:leftChars="0" w:left="0"/>
+              <w:jc w:val="center"/>
+              <w:rPr>
+                <w:rFonts w:cs="Times New Roman"/>
+                <w:szCs w:val="24"/>
+              </w:rPr>
+            </w:pPr>
+            <w:proofErr w:type="spellStart"/>
+            <w:r>
+              <w:rPr>
+                <w:rFonts w:cs="Times New Roman"/>
+                <w:szCs w:val="24"/>
+              </w:rPr>
+              <w:t>GeoHash</w:t>
+            </w:r>
+            <w:proofErr w:type="spellEnd"/>
+          </w:p>
+        </w:tc>
+        <w:tc>
+          <w:tcPr>
+            <w:tcW w:w="1507" w:type="dxa"/>
+            <w:vAlign w:val="center"/>
+          </w:tcPr>
+          <w:p>
+            <w:pPr>
+              <w:pStyle w:val="ListParagraph"/>
+              <w:snapToGrid w:val="0"/>
+              <w:spacing w:line="240" w:lineRule="exact"/>
+              <w:ind w:leftChars="0" w:left="0"/>
+              <w:jc w:val="center"/>
+              <w:rPr>
+                <w:rFonts w:cs="Times New Roman"/>
+                <w:szCs w:val="24"/>
+              </w:rPr>
+            </w:pPr>
+            <w:r>
+              <w:rPr>
+                <w:rFonts w:cs="Times New Roman"/>
+                <w:szCs w:val="24"/>
+              </w:rPr>
+              <w:t xml:space="preserve">48.669, </w:t>
+            </w:r>
+          </w:p>
+          <w:p>
+            <w:pPr>
+              <w:pStyle w:val="ListParagraph"/>
+              <w:snapToGrid w:val="0"/>
+              <w:spacing w:line="240" w:lineRule="exact"/>
+              <w:ind w:leftChars="0" w:left="0"/>
+              <w:jc w:val="center"/>
+              <w:rPr>
+                <w:rFonts w:cs="Times New Roman"/>
+                <w:szCs w:val="24"/>
+              </w:rPr>
+            </w:pPr>
+            <w:r>
+              <w:rPr>
+                <w:rFonts w:cs="Times New Roman"/>
+                <w:szCs w:val="24"/>
+              </w:rPr>
+              <w:t>-4.329, 5</w:t>
+            </w:r>
+          </w:p>
+        </w:tc>
+        <w:tc>
+          <w:tcPr>
+            <w:tcW w:w="1371" w:type="dxa"/>
+            <w:vAlign w:val="center"/>
+          </w:tcPr>
+          <w:p>
+            <w:pPr>
+              <w:pStyle w:val="ListParagraph"/>
+              <w:snapToGrid w:val="0"/>
+              <w:spacing w:line="240" w:lineRule="exact"/>
+              <w:ind w:leftChars="0" w:left="0"/>
+              <w:jc w:val="center"/>
+              <w:rPr>
+                <w:rFonts w:cs="Times New Roman"/>
+                <w:szCs w:val="24"/>
+              </w:rPr>
+            </w:pPr>
+            <w:proofErr w:type="spellStart"/>
+            <w:r>
+              <w:rPr>
+                <w:rFonts w:cs="Times New Roman"/>
+                <w:szCs w:val="24"/>
+              </w:rPr>
+              <w:t>gbsuv</w:t>
+            </w:r>
+            <w:proofErr w:type="spellEnd"/>
+          </w:p>
+        </w:tc>
+      </w:tr>
+      <w:tr>
+        <w:tc>
+          <w:tcPr>
+            <w:tcW w:w="479" w:type="dxa"/>
+            <w:vAlign w:val="center"/>
+          </w:tcPr>
+          <w:p>
+            <w:pPr>
+              <w:pStyle w:val="ListParagraph"/>
+              <w:snapToGrid w:val="0"/>
+              <w:spacing w:line="240" w:lineRule="exact"/>
+              <w:ind w:leftChars="0" w:left="0"/>
+              <w:jc w:val="center"/>
+              <w:rPr>
+                <w:rFonts w:cs="Times New Roman"/>
+                <w:szCs w:val="24"/>
+              </w:rPr>
+            </w:pPr>
+            <w:r>
+              <w:rPr>
+                <w:rFonts w:cs="Times New Roman"/>
+                <w:szCs w:val="24"/>
+              </w:rPr>
+              <w:t>8</w:t>
+            </w:r>
+          </w:p>
+        </w:tc>
+        <w:tc>
+          <w:tcPr>
+            <w:tcW w:w="882" w:type="dxa"/>
+            <w:vAlign w:val="center"/>
+          </w:tcPr>
+          <w:p>
+            <w:pPr>
+              <w:pStyle w:val="ListParagraph"/>
+              <w:snapToGrid w:val="0"/>
+              <w:spacing w:line="240" w:lineRule="exact"/>
+              <w:ind w:leftChars="0" w:left="0"/>
+              <w:jc w:val="center"/>
+              <w:rPr>
+                <w:rFonts w:cs="Times New Roman"/>
+                <w:szCs w:val="24"/>
+              </w:rPr>
+            </w:pPr>
+            <w:proofErr w:type="spellStart"/>
+            <w:r>
+              <w:rPr>
+                <w:rFonts w:cs="Times New Roman"/>
+                <w:szCs w:val="24"/>
+              </w:rPr>
+              <w:t>GeoHa</w:t>
+            </w:r>
+            <w:r>
+              <w:rPr>
+                <w:rFonts w:cs="Times New Roman"/>
+                <w:szCs w:val="24"/>
+              </w:rPr>
+              <w:lastRenderedPageBreak/>
+              <w:t>sh</w:t>
+            </w:r>
+            <w:proofErr w:type="spellEnd"/>
+          </w:p>
+        </w:tc>
+        <w:tc>
+          <w:tcPr>
+            <w:tcW w:w="2686" w:type="dxa"/>
+            <w:vAlign w:val="center"/>
+          </w:tcPr>
+          <w:p>
+            <w:pPr>
+              <w:pStyle w:val="ListParagraph"/>
+              <w:snapToGrid w:val="0"/>
+              <w:spacing w:line="240" w:lineRule="exact"/>
+              <w:ind w:leftChars="0" w:left="0"/>
+              <w:jc w:val="center"/>
+              <w:rPr>
+                <w:rFonts w:cs="Times New Roman"/>
+                <w:szCs w:val="24"/>
+              </w:rPr>
+            </w:pPr>
+            <w:proofErr w:type="spellStart"/>
+            <w:proofErr w:type="gramStart"/>
+            <w:r>
+              <w:rPr>
+                <w:rFonts w:cs="Times New Roman"/>
+                <w:szCs w:val="24"/>
+              </w:rPr>
+              <w:lastRenderedPageBreak/>
+              <w:t>decodeHash</w:t>
+            </w:r>
+            <w:proofErr w:type="spellEnd"/>
+            <w:r>
+              <w:rPr>
+                <w:rFonts w:cs="Times New Roman"/>
+                <w:szCs w:val="24"/>
+              </w:rPr>
+              <w:t>(</w:t>
+            </w:r>
+            <w:proofErr w:type="gramEnd"/>
+            <w:r>
+              <w:rPr>
+                <w:rFonts w:cs="Times New Roman"/>
+                <w:szCs w:val="24"/>
+              </w:rPr>
+              <w:t>)</w:t>
+            </w:r>
+          </w:p>
+        </w:tc>
+        <w:tc>
+          <w:tcPr>
+            <w:tcW w:w="946" w:type="dxa"/>
+            <w:vAlign w:val="center"/>
+          </w:tcPr>
+          <w:p>
+            <w:pPr>
+              <w:pStyle w:val="ListParagraph"/>
+              <w:snapToGrid w:val="0"/>
+              <w:spacing w:line="240" w:lineRule="exact"/>
+              <w:ind w:leftChars="0" w:left="0"/>
+              <w:jc w:val="center"/>
+              <w:rPr>
+                <w:rFonts w:cs="Times New Roman"/>
+                <w:szCs w:val="24"/>
+              </w:rPr>
+            </w:pPr>
+            <w:proofErr w:type="spellStart"/>
+            <w:r>
+              <w:rPr>
+                <w:rFonts w:cs="Times New Roman"/>
+                <w:szCs w:val="24"/>
+              </w:rPr>
+              <w:t>GeoHa</w:t>
+            </w:r>
+            <w:r>
+              <w:rPr>
+                <w:rFonts w:cs="Times New Roman"/>
+                <w:szCs w:val="24"/>
+              </w:rPr>
+              <w:lastRenderedPageBreak/>
+              <w:t>sh</w:t>
+            </w:r>
+            <w:proofErr w:type="spellEnd"/>
+          </w:p>
+        </w:tc>
+        <w:tc>
+          <w:tcPr>
+            <w:tcW w:w="1507" w:type="dxa"/>
+            <w:vAlign w:val="center"/>
+          </w:tcPr>
+          <w:p>
+            <w:pPr>
+              <w:pStyle w:val="ListParagraph"/>
+              <w:snapToGrid w:val="0"/>
+              <w:spacing w:line="240" w:lineRule="exact"/>
+              <w:ind w:leftChars="0" w:left="0"/>
+              <w:jc w:val="center"/>
+              <w:rPr>
+                <w:rFonts w:cs="Times New Roman"/>
+                <w:szCs w:val="24"/>
+              </w:rPr>
+            </w:pPr>
+            <w:proofErr w:type="spellStart"/>
+            <w:r>
+              <w:rPr>
+                <w:rFonts w:cs="Times New Roman"/>
+                <w:szCs w:val="24"/>
+              </w:rPr>
+              <w:lastRenderedPageBreak/>
+              <w:t>gbsuv</w:t>
+            </w:r>
+            <w:proofErr w:type="spellEnd"/>
+          </w:p>
+        </w:tc>
+        <w:tc>
+          <w:tcPr>
+            <w:tcW w:w="1371" w:type="dxa"/>
+            <w:vAlign w:val="center"/>
+          </w:tcPr>
+          <w:p>
+            <w:pPr>
+              <w:pStyle w:val="ListParagraph"/>
+              <w:snapToGrid w:val="0"/>
+              <w:spacing w:line="240" w:lineRule="exact"/>
+              <w:ind w:leftChars="0" w:left="0"/>
+              <w:jc w:val="center"/>
+              <w:rPr>
+                <w:rFonts w:cs="Times New Roman"/>
+                <w:szCs w:val="24"/>
+              </w:rPr>
+            </w:pPr>
+            <w:proofErr w:type="spellStart"/>
+            <w:proofErr w:type="gramStart"/>
+            <w:r>
+              <w:rPr>
+                <w:rFonts w:cs="Times New Roman"/>
+                <w:szCs w:val="24"/>
+              </w:rPr>
+              <w:t>LatLong</w:t>
+            </w:r>
+            <w:proofErr w:type="spellEnd"/>
+            <w:r>
+              <w:rPr>
+                <w:rFonts w:cs="Times New Roman"/>
+                <w:szCs w:val="24"/>
+              </w:rPr>
+              <w:t>(</w:t>
+            </w:r>
+            <w:proofErr w:type="gramEnd"/>
+            <w:r>
+              <w:rPr>
+                <w:rFonts w:cs="Times New Roman"/>
+                <w:szCs w:val="24"/>
+              </w:rPr>
+              <w:t>48.</w:t>
+            </w:r>
+            <w:r>
+              <w:rPr>
+                <w:rFonts w:cs="Times New Roman"/>
+                <w:szCs w:val="24"/>
+              </w:rPr>
+              <w:lastRenderedPageBreak/>
+              <w:t>669, -4.329)</w:t>
+            </w:r>
+          </w:p>
+        </w:tc>
+      </w:tr>
+      <w:tr>
+        <w:tc>
+          <w:tcPr>
+            <w:tcW w:w="479" w:type="dxa"/>
+            <w:vAlign w:val="center"/>
+          </w:tcPr>
+          <w:p>
+            <w:pPr>
+              <w:pStyle w:val="ListParagraph"/>
+              <w:snapToGrid w:val="0"/>
+              <w:spacing w:line="240" w:lineRule="exact"/>
+              <w:ind w:leftChars="0" w:left="0"/>
+              <w:jc w:val="center"/>
+              <w:rPr>
+                <w:rFonts w:cs="Times New Roman"/>
+                <w:szCs w:val="24"/>
+              </w:rPr>
+            </w:pPr>
+            <w:r>
+              <w:rPr>
+                <w:rFonts w:cs="Times New Roman"/>
+                <w:szCs w:val="24"/>
+              </w:rPr>
+              <w:lastRenderedPageBreak/>
+              <w:t>9</w:t>
+            </w:r>
+          </w:p>
+        </w:tc>
+        <w:tc>
+          <w:tcPr>
+            <w:tcW w:w="882" w:type="dxa"/>
+            <w:vAlign w:val="center"/>
+          </w:tcPr>
+          <w:p>
+            <w:pPr>
+              <w:pStyle w:val="ListParagraph"/>
+              <w:snapToGrid w:val="0"/>
+              <w:spacing w:line="240" w:lineRule="exact"/>
+              <w:ind w:leftChars="0" w:left="0"/>
+              <w:jc w:val="center"/>
+              <w:rPr>
+                <w:rFonts w:cs="Times New Roman"/>
+                <w:szCs w:val="24"/>
+              </w:rPr>
+            </w:pPr>
+            <w:proofErr w:type="spellStart"/>
+            <w:r>
+              <w:rPr>
+                <w:rFonts w:cs="Times New Roman"/>
+                <w:szCs w:val="24"/>
+              </w:rPr>
+              <w:t>GeoHash</w:t>
+            </w:r>
+            <w:proofErr w:type="spellEnd"/>
+          </w:p>
+        </w:tc>
+        <w:tc>
+          <w:tcPr>
+            <w:tcW w:w="2686" w:type="dxa"/>
+            <w:vAlign w:val="center"/>
+          </w:tcPr>
+          <w:p>
+            <w:pPr>
+              <w:pStyle w:val="ListParagraph"/>
+              <w:snapToGrid w:val="0"/>
+              <w:spacing w:line="240" w:lineRule="exact"/>
+              <w:ind w:leftChars="0" w:left="0"/>
+              <w:jc w:val="center"/>
+              <w:rPr>
+                <w:rFonts w:cs="Times New Roman"/>
+                <w:szCs w:val="24"/>
+              </w:rPr>
+            </w:pPr>
+            <w:proofErr w:type="spellStart"/>
+            <w:proofErr w:type="gramStart"/>
+            <w:r>
+              <w:rPr>
+                <w:rFonts w:cs="Times New Roman"/>
+                <w:szCs w:val="24"/>
+              </w:rPr>
+              <w:t>hashLengthToCoverBoundingBox</w:t>
+            </w:r>
+            <w:proofErr w:type="spellEnd"/>
+            <w:r>
+              <w:rPr>
+                <w:rFonts w:cs="Times New Roman"/>
+                <w:szCs w:val="24"/>
+              </w:rPr>
+              <w:t>(</w:t>
+            </w:r>
+            <w:proofErr w:type="gramEnd"/>
+            <w:r>
+              <w:rPr>
+                <w:rFonts w:cs="Times New Roman"/>
+                <w:szCs w:val="24"/>
+              </w:rPr>
+              <w:t>)</w:t>
+            </w:r>
+          </w:p>
+        </w:tc>
+        <w:tc>
+          <w:tcPr>
+            <w:tcW w:w="946" w:type="dxa"/>
+            <w:vAlign w:val="center"/>
+          </w:tcPr>
+          <w:p>
+            <w:pPr>
+              <w:pStyle w:val="ListParagraph"/>
+              <w:snapToGrid w:val="0"/>
+              <w:spacing w:line="240" w:lineRule="exact"/>
+              <w:ind w:leftChars="0" w:left="0"/>
+              <w:jc w:val="center"/>
+              <w:rPr>
+                <w:rFonts w:cs="Times New Roman"/>
+                <w:szCs w:val="24"/>
+              </w:rPr>
+            </w:pPr>
+            <w:proofErr w:type="spellStart"/>
+            <w:r>
+              <w:rPr>
+                <w:rFonts w:cs="Times New Roman"/>
+                <w:szCs w:val="24"/>
+              </w:rPr>
+              <w:t>GeoHash</w:t>
+            </w:r>
+            <w:proofErr w:type="spellEnd"/>
+          </w:p>
+        </w:tc>
+        <w:tc>
+          <w:tcPr>
+            <w:tcW w:w="1507" w:type="dxa"/>
+            <w:vAlign w:val="center"/>
+          </w:tcPr>
+          <w:p>
+            <w:pPr>
+              <w:pStyle w:val="ListParagraph"/>
+              <w:snapToGrid w:val="0"/>
+              <w:spacing w:line="240" w:lineRule="exact"/>
+              <w:ind w:leftChars="0" w:left="0"/>
+              <w:jc w:val="center"/>
+              <w:rPr>
+                <w:rFonts w:cs="Times New Roman"/>
+                <w:szCs w:val="24"/>
+              </w:rPr>
+            </w:pPr>
+            <w:r>
+              <w:rPr>
+                <w:rFonts w:cs="Times New Roman"/>
+                <w:szCs w:val="24"/>
+              </w:rPr>
+              <w:t>48.1, -4.1, 48.2, -4.2</w:t>
+            </w:r>
+          </w:p>
+        </w:tc>
+        <w:tc>
+          <w:tcPr>
+            <w:tcW w:w="1371" w:type="dxa"/>
+            <w:vAlign w:val="center"/>
+          </w:tcPr>
+          <w:p>
+            <w:pPr>
+              <w:pStyle w:val="ListParagraph"/>
+              <w:snapToGrid w:val="0"/>
+              <w:spacing w:line="240" w:lineRule="exact"/>
+              <w:ind w:leftChars="0" w:left="0"/>
+              <w:jc w:val="center"/>
+              <w:rPr>
+                <w:rFonts w:cs="Times New Roman"/>
+                <w:szCs w:val="24"/>
+              </w:rPr>
+            </w:pPr>
+            <w:r>
+              <w:rPr>
+                <w:rFonts w:cs="Times New Roman"/>
+                <w:szCs w:val="24"/>
+              </w:rPr>
+              <w:t>3</w:t>
+            </w:r>
+          </w:p>
+        </w:tc>
+      </w:tr>
+      <w:tr>
+        <w:tc>
+          <w:tcPr>
+            <w:tcW w:w="479" w:type="dxa"/>
+            <w:vAlign w:val="center"/>
+          </w:tcPr>
+          <w:p>
+            <w:pPr>
+              <w:pStyle w:val="ListParagraph"/>
+              <w:snapToGrid w:val="0"/>
+              <w:spacing w:line="240" w:lineRule="exact"/>
+              <w:ind w:leftChars="0" w:left="0"/>
+              <w:jc w:val="center"/>
+              <w:rPr>
+                <w:rFonts w:cs="Times New Roman"/>
+                <w:szCs w:val="24"/>
+              </w:rPr>
+            </w:pPr>
+            <w:r>
+              <w:rPr>
+                <w:rFonts w:cs="Times New Roman"/>
+                <w:szCs w:val="24"/>
+              </w:rPr>
+              <w:t>10</w:t>
+            </w:r>
+          </w:p>
+        </w:tc>
+        <w:tc>
+          <w:tcPr>
+            <w:tcW w:w="882" w:type="dxa"/>
+            <w:vAlign w:val="center"/>
+          </w:tcPr>
+          <w:p>
+            <w:pPr>
+              <w:pStyle w:val="ListParagraph"/>
+              <w:snapToGrid w:val="0"/>
+              <w:spacing w:line="240" w:lineRule="exact"/>
+              <w:ind w:leftChars="0" w:left="0"/>
+              <w:jc w:val="center"/>
+              <w:rPr>
+                <w:rFonts w:cs="Times New Roman"/>
+                <w:szCs w:val="24"/>
+              </w:rPr>
+            </w:pPr>
+            <w:proofErr w:type="spellStart"/>
+            <w:r>
+              <w:rPr>
+                <w:rFonts w:cs="Times New Roman"/>
+                <w:szCs w:val="24"/>
+              </w:rPr>
+              <w:t>GeoHash</w:t>
+            </w:r>
+            <w:proofErr w:type="spellEnd"/>
+          </w:p>
+        </w:tc>
+        <w:tc>
+          <w:tcPr>
+            <w:tcW w:w="2686" w:type="dxa"/>
+            <w:vAlign w:val="center"/>
+          </w:tcPr>
+          <w:p>
+            <w:pPr>
+              <w:pStyle w:val="ListParagraph"/>
+              <w:snapToGrid w:val="0"/>
+              <w:spacing w:line="240" w:lineRule="exact"/>
+              <w:ind w:leftChars="0" w:left="0"/>
+              <w:jc w:val="center"/>
+              <w:rPr>
+                <w:rFonts w:cs="Times New Roman"/>
+                <w:szCs w:val="24"/>
+              </w:rPr>
+            </w:pPr>
+            <w:proofErr w:type="spellStart"/>
+            <w:proofErr w:type="gramStart"/>
+            <w:r>
+              <w:rPr>
+                <w:rFonts w:cs="Times New Roman"/>
+                <w:szCs w:val="24"/>
+              </w:rPr>
+              <w:t>hashContains</w:t>
+            </w:r>
+            <w:proofErr w:type="spellEnd"/>
+            <w:r>
+              <w:rPr>
+                <w:rFonts w:cs="Times New Roman"/>
+                <w:szCs w:val="24"/>
+              </w:rPr>
+              <w:t>(</w:t>
+            </w:r>
+            <w:proofErr w:type="gramEnd"/>
+            <w:r>
+              <w:rPr>
+                <w:rFonts w:cs="Times New Roman"/>
+                <w:szCs w:val="24"/>
+              </w:rPr>
+              <w:t>)</w:t>
+            </w:r>
+          </w:p>
+        </w:tc>
+        <w:tc>
+          <w:tcPr>
+            <w:tcW w:w="946" w:type="dxa"/>
+            <w:vAlign w:val="center"/>
+          </w:tcPr>
+          <w:p>
+            <w:pPr>
+              <w:pStyle w:val="ListParagraph"/>
+              <w:snapToGrid w:val="0"/>
+              <w:spacing w:line="240" w:lineRule="exact"/>
+              <w:ind w:leftChars="0" w:left="0"/>
+              <w:jc w:val="center"/>
+              <w:rPr>
+                <w:rFonts w:cs="Times New Roman"/>
+                <w:szCs w:val="24"/>
+              </w:rPr>
+            </w:pPr>
+            <w:proofErr w:type="spellStart"/>
+            <w:r>
+              <w:rPr>
+                <w:rFonts w:cs="Times New Roman"/>
+                <w:szCs w:val="24"/>
+              </w:rPr>
+              <w:t>GeoHash</w:t>
+            </w:r>
+            <w:proofErr w:type="spellEnd"/>
+          </w:p>
+        </w:tc>
+        <w:tc>
+          <w:tcPr>
+            <w:tcW w:w="1507" w:type="dxa"/>
+            <w:vAlign w:val="center"/>
+          </w:tcPr>
+          <w:p>
+            <w:pPr>
+              <w:pStyle w:val="ListParagraph"/>
+              <w:snapToGrid w:val="0"/>
+              <w:spacing w:line="240" w:lineRule="exact"/>
+              <w:ind w:leftChars="0" w:left="0"/>
+              <w:jc w:val="center"/>
+              <w:rPr>
+                <w:rFonts w:cs="Times New Roman"/>
+                <w:szCs w:val="24"/>
+              </w:rPr>
+            </w:pPr>
+            <w:proofErr w:type="spellStart"/>
+            <w:r>
+              <w:rPr>
+                <w:rFonts w:cs="Times New Roman"/>
+                <w:szCs w:val="24"/>
+              </w:rPr>
+              <w:t>g</w:t>
+            </w:r>
+            <w:r>
+              <w:rPr>
+                <w:rFonts w:cs="Times New Roman"/>
+                <w:szCs w:val="24"/>
+              </w:rPr>
+              <w:t>bsuv</w:t>
+            </w:r>
+            <w:proofErr w:type="spellEnd"/>
+            <w:r>
+              <w:rPr>
+                <w:rFonts w:cs="Times New Roman"/>
+                <w:szCs w:val="24"/>
+              </w:rPr>
+              <w:t xml:space="preserve">, </w:t>
+            </w:r>
+            <w:r>
+              <w:rPr>
+                <w:rFonts w:cs="Times New Roman"/>
+                <w:szCs w:val="24"/>
+              </w:rPr>
+              <w:t xml:space="preserve">48.669, </w:t>
+            </w:r>
+          </w:p>
+          <w:p>
+            <w:pPr>
+              <w:pStyle w:val="ListParagraph"/>
+              <w:snapToGrid w:val="0"/>
+              <w:spacing w:line="240" w:lineRule="exact"/>
+              <w:ind w:leftChars="0" w:left="0"/>
+              <w:jc w:val="center"/>
+              <w:rPr>
+                <w:rFonts w:cs="Times New Roman"/>
+                <w:szCs w:val="24"/>
+              </w:rPr>
+            </w:pPr>
+            <w:r>
+              <w:rPr>
+                <w:rFonts w:cs="Times New Roman"/>
+                <w:szCs w:val="24"/>
+              </w:rPr>
+              <w:t>-4.329</w:t>
+            </w:r>
+          </w:p>
+        </w:tc>
+        <w:tc>
+          <w:tcPr>
+            <w:tcW w:w="1371" w:type="dxa"/>
+            <w:vAlign w:val="center"/>
+          </w:tcPr>
+          <w:p>
+            <w:pPr>
+              <w:pStyle w:val="ListParagraph"/>
+              <w:snapToGrid w:val="0"/>
+              <w:spacing w:line="240" w:lineRule="exact"/>
+              <w:ind w:leftChars="0" w:left="0"/>
+              <w:jc w:val="center"/>
+              <w:rPr>
+                <w:rFonts w:cs="Times New Roman"/>
+                <w:szCs w:val="24"/>
+              </w:rPr>
+            </w:pPr>
+            <w:r>
+              <w:rPr>
+                <w:rFonts w:cs="Times New Roman"/>
+                <w:szCs w:val="24"/>
+              </w:rPr>
+              <w:t>True</w:t>
+            </w:r>
+          </w:p>
+        </w:tc>
+      </w:tr>
+      <w:tr>
+        <w:tc>
+          <w:tcPr>
+            <w:tcW w:w="479" w:type="dxa"/>
+            <w:vAlign w:val="center"/>
+          </w:tcPr>
+          <w:p>
+            <w:pPr>
+              <w:pStyle w:val="ListParagraph"/>
+              <w:snapToGrid w:val="0"/>
+              <w:spacing w:line="240" w:lineRule="exact"/>
+              <w:ind w:leftChars="0" w:left="0"/>
+              <w:jc w:val="center"/>
+              <w:rPr>
+                <w:rFonts w:cs="Times New Roman"/>
+                <w:szCs w:val="24"/>
+              </w:rPr>
+            </w:pPr>
+            <w:r>
+              <w:rPr>
+                <w:rFonts w:cs="Times New Roman"/>
+                <w:szCs w:val="24"/>
+              </w:rPr>
+              <w:t>11</w:t>
+            </w:r>
+          </w:p>
+        </w:tc>
+        <w:tc>
+          <w:tcPr>
+            <w:tcW w:w="882" w:type="dxa"/>
+            <w:vAlign w:val="center"/>
+          </w:tcPr>
+          <w:p>
+            <w:pPr>
+              <w:pStyle w:val="ListParagraph"/>
+              <w:snapToGrid w:val="0"/>
+              <w:spacing w:line="240" w:lineRule="exact"/>
+              <w:ind w:leftChars="0" w:left="0"/>
+              <w:jc w:val="center"/>
+              <w:rPr>
+                <w:rFonts w:cs="Times New Roman"/>
+                <w:szCs w:val="24"/>
+              </w:rPr>
+            </w:pPr>
+            <w:proofErr w:type="spellStart"/>
+            <w:r>
+              <w:rPr>
+                <w:rFonts w:cs="Times New Roman"/>
+                <w:szCs w:val="24"/>
+              </w:rPr>
+              <w:t>GeoHash</w:t>
+            </w:r>
+            <w:proofErr w:type="spellEnd"/>
+          </w:p>
+        </w:tc>
+        <w:tc>
+          <w:tcPr>
+            <w:tcW w:w="2686" w:type="dxa"/>
+            <w:vAlign w:val="center"/>
+          </w:tcPr>
+          <w:p>
+            <w:pPr>
+              <w:pStyle w:val="ListParagraph"/>
+              <w:snapToGrid w:val="0"/>
+              <w:spacing w:line="240" w:lineRule="exact"/>
+              <w:ind w:leftChars="0" w:left="0"/>
+              <w:jc w:val="center"/>
+              <w:rPr>
+                <w:rFonts w:cs="Times New Roman"/>
+                <w:szCs w:val="24"/>
+              </w:rPr>
+            </w:pPr>
+            <w:proofErr w:type="spellStart"/>
+            <w:proofErr w:type="gramStart"/>
+            <w:r>
+              <w:rPr>
+                <w:rFonts w:cs="Times New Roman"/>
+                <w:szCs w:val="24"/>
+              </w:rPr>
+              <w:t>coverBoundingBox</w:t>
+            </w:r>
+            <w:proofErr w:type="spellEnd"/>
+            <w:r>
+              <w:rPr>
+                <w:rFonts w:cs="Times New Roman"/>
+                <w:szCs w:val="24"/>
+              </w:rPr>
+              <w:t>(</w:t>
+            </w:r>
+            <w:proofErr w:type="gramEnd"/>
+            <w:r>
+              <w:rPr>
+                <w:rFonts w:cs="Times New Roman"/>
+                <w:szCs w:val="24"/>
+              </w:rPr>
+              <w:t>)</w:t>
+            </w:r>
+          </w:p>
+        </w:tc>
+        <w:tc>
+          <w:tcPr>
+            <w:tcW w:w="946" w:type="dxa"/>
+            <w:vAlign w:val="center"/>
+          </w:tcPr>
+          <w:p>
+            <w:pPr>
+              <w:pStyle w:val="ListParagraph"/>
+              <w:snapToGrid w:val="0"/>
+              <w:spacing w:line="240" w:lineRule="exact"/>
+              <w:ind w:leftChars="0" w:left="0"/>
+              <w:jc w:val="center"/>
+              <w:rPr>
+                <w:rFonts w:cs="Times New Roman"/>
+                <w:szCs w:val="24"/>
+              </w:rPr>
+            </w:pPr>
+            <w:proofErr w:type="spellStart"/>
+            <w:r>
+              <w:rPr>
+                <w:rFonts w:cs="Times New Roman"/>
+                <w:szCs w:val="24"/>
+              </w:rPr>
+              <w:t>GeoHash</w:t>
+            </w:r>
+            <w:proofErr w:type="spellEnd"/>
+          </w:p>
+        </w:tc>
+        <w:tc>
+          <w:tcPr>
+            <w:tcW w:w="1507" w:type="dxa"/>
+            <w:vAlign w:val="center"/>
+          </w:tcPr>
+          <w:p>
+            <w:pPr>
+              <w:pStyle w:val="ListParagraph"/>
+              <w:snapToGrid w:val="0"/>
+              <w:spacing w:line="240" w:lineRule="exact"/>
+              <w:ind w:leftChars="0" w:left="0"/>
+              <w:jc w:val="center"/>
+              <w:rPr>
+                <w:rFonts w:cs="Times New Roman"/>
+                <w:szCs w:val="24"/>
+              </w:rPr>
+            </w:pPr>
+            <w:r>
+              <w:rPr>
+                <w:rFonts w:cs="Times New Roman"/>
+                <w:szCs w:val="24"/>
+              </w:rPr>
+              <w:t>48.2, -4.2, 48.1, -4.1, 3</w:t>
+            </w:r>
+          </w:p>
+        </w:tc>
+        <w:tc>
+          <w:tcPr>
+            <w:tcW w:w="1371" w:type="dxa"/>
+            <w:vAlign w:val="center"/>
+          </w:tcPr>
+          <w:p>
+            <w:pPr>
+              <w:pStyle w:val="ListParagraph"/>
+              <w:snapToGrid w:val="0"/>
+              <w:spacing w:line="240" w:lineRule="exact"/>
+              <w:ind w:leftChars="0" w:left="0"/>
+              <w:jc w:val="center"/>
+              <w:rPr>
+                <w:rFonts w:cs="Times New Roman"/>
+                <w:szCs w:val="24"/>
+              </w:rPr>
+            </w:pPr>
+            <w:proofErr w:type="gramStart"/>
+            <w:r>
+              <w:rPr>
+                <w:rFonts w:cs="Times New Roman"/>
+                <w:szCs w:val="24"/>
+              </w:rPr>
+              <w:t>Coverage(</w:t>
+            </w:r>
+            <w:proofErr w:type="gramEnd"/>
+            <w:r>
+              <w:rPr>
+                <w:rFonts w:cs="Times New Roman"/>
+                <w:szCs w:val="24"/>
+              </w:rPr>
+              <w:t>)</w:t>
+            </w:r>
+          </w:p>
+        </w:tc>
+      </w:tr>
+      <w:tr>
+        <w:tc>
+          <w:tcPr>
+            <w:tcW w:w="479" w:type="dxa"/>
+            <w:vAlign w:val="center"/>
+          </w:tcPr>
+          <w:p>
+            <w:pPr>
+              <w:pStyle w:val="ListParagraph"/>
+              <w:snapToGrid w:val="0"/>
+              <w:spacing w:line="240" w:lineRule="exact"/>
+              <w:ind w:leftChars="0" w:left="0"/>
+              <w:rPr>
+                <w:rFonts w:cs="Times New Roman"/>
+                <w:szCs w:val="24"/>
+              </w:rPr>
+            </w:pPr>
+            <w:r>
+              <w:rPr>
+                <w:rFonts w:cs="Times New Roman"/>
+                <w:szCs w:val="24"/>
+              </w:rPr>
+              <w:t>12</w:t>
+            </w:r>
+          </w:p>
+        </w:tc>
+        <w:tc>
+          <w:tcPr>
+            <w:tcW w:w="882" w:type="dxa"/>
+            <w:vAlign w:val="center"/>
+          </w:tcPr>
+          <w:p>
+            <w:pPr>
+              <w:pStyle w:val="ListParagraph"/>
+              <w:snapToGrid w:val="0"/>
+              <w:spacing w:line="240" w:lineRule="exact"/>
+              <w:ind w:leftChars="0" w:left="0"/>
+              <w:jc w:val="center"/>
+              <w:rPr>
+                <w:rFonts w:cs="Times New Roman"/>
+                <w:szCs w:val="24"/>
+              </w:rPr>
+            </w:pPr>
+            <w:proofErr w:type="spellStart"/>
+            <w:r>
+              <w:rPr>
+                <w:rFonts w:cs="Times New Roman"/>
+                <w:szCs w:val="24"/>
+              </w:rPr>
+              <w:t>GeoHash</w:t>
+            </w:r>
+            <w:proofErr w:type="spellEnd"/>
+          </w:p>
+        </w:tc>
+        <w:tc>
+          <w:tcPr>
+            <w:tcW w:w="2686" w:type="dxa"/>
+            <w:vAlign w:val="center"/>
+          </w:tcPr>
+          <w:p>
+            <w:pPr>
+              <w:pStyle w:val="ListParagraph"/>
+              <w:snapToGrid w:val="0"/>
+              <w:spacing w:line="240" w:lineRule="exact"/>
+              <w:ind w:leftChars="0" w:left="0"/>
+              <w:jc w:val="center"/>
+              <w:rPr>
+                <w:rFonts w:cs="Times New Roman"/>
+                <w:szCs w:val="24"/>
+              </w:rPr>
+            </w:pPr>
+            <w:proofErr w:type="spellStart"/>
+            <w:proofErr w:type="gramStart"/>
+            <w:r>
+              <w:rPr>
+                <w:rFonts w:cs="Times New Roman"/>
+                <w:szCs w:val="24"/>
+              </w:rPr>
+              <w:t>heightDegrees</w:t>
+            </w:r>
+            <w:proofErr w:type="spellEnd"/>
+            <w:r>
+              <w:rPr>
+                <w:rFonts w:cs="Times New Roman"/>
+                <w:szCs w:val="24"/>
+              </w:rPr>
+              <w:t>(</w:t>
+            </w:r>
+            <w:proofErr w:type="gramEnd"/>
+            <w:r>
+              <w:rPr>
+                <w:rFonts w:cs="Times New Roman"/>
+                <w:szCs w:val="24"/>
+              </w:rPr>
+              <w:t>)</w:t>
+            </w:r>
+          </w:p>
+        </w:tc>
+        <w:tc>
+          <w:tcPr>
+            <w:tcW w:w="946" w:type="dxa"/>
+            <w:vAlign w:val="center"/>
+          </w:tcPr>
+          <w:p>
+            <w:pPr>
+              <w:pStyle w:val="ListParagraph"/>
+              <w:snapToGrid w:val="0"/>
+              <w:spacing w:line="240" w:lineRule="exact"/>
+              <w:ind w:leftChars="0" w:left="0"/>
+              <w:jc w:val="center"/>
+              <w:rPr>
+                <w:rFonts w:cs="Times New Roman"/>
+                <w:szCs w:val="24"/>
+              </w:rPr>
+            </w:pPr>
+            <w:proofErr w:type="spellStart"/>
+            <w:r>
+              <w:rPr>
+                <w:rFonts w:cs="Times New Roman"/>
+                <w:szCs w:val="24"/>
+              </w:rPr>
+              <w:t>GeoHash</w:t>
+            </w:r>
+            <w:proofErr w:type="spellEnd"/>
+          </w:p>
+        </w:tc>
+        <w:tc>
+          <w:tcPr>
+            <w:tcW w:w="1507" w:type="dxa"/>
+            <w:vAlign w:val="center"/>
+          </w:tcPr>
+          <w:p>
+            <w:pPr>
+              <w:pStyle w:val="ListParagraph"/>
+              <w:snapToGrid w:val="0"/>
+              <w:spacing w:line="240" w:lineRule="exact"/>
+              <w:ind w:leftChars="0" w:left="0"/>
+              <w:jc w:val="center"/>
+              <w:rPr>
+                <w:rFonts w:cs="Times New Roman"/>
+                <w:szCs w:val="24"/>
+              </w:rPr>
+            </w:pPr>
+            <w:r>
+              <w:rPr>
+                <w:rFonts w:cs="Times New Roman"/>
+                <w:szCs w:val="24"/>
+              </w:rPr>
+              <w:t>1</w:t>
+            </w:r>
+          </w:p>
+        </w:tc>
+        <w:tc>
+          <w:tcPr>
+            <w:tcW w:w="1371" w:type="dxa"/>
+            <w:vAlign w:val="center"/>
+          </w:tcPr>
+          <w:p>
+            <w:pPr>
+              <w:pStyle w:val="ListParagraph"/>
+              <w:snapToGrid w:val="0"/>
+              <w:spacing w:line="240" w:lineRule="exact"/>
+              <w:ind w:leftChars="0" w:left="0"/>
+              <w:jc w:val="center"/>
+              <w:rPr>
+                <w:rFonts w:cs="Times New Roman"/>
+                <w:szCs w:val="24"/>
+              </w:rPr>
+            </w:pPr>
+            <w:r>
+              <w:rPr>
+                <w:rFonts w:cs="Times New Roman"/>
+                <w:szCs w:val="24"/>
+              </w:rPr>
+              <w:t>45.0</w:t>
+            </w:r>
+          </w:p>
+        </w:tc>
+      </w:tr>
+      <w:tr>
+        <w:tc>
+          <w:tcPr>
+            <w:tcW w:w="479" w:type="dxa"/>
+            <w:vAlign w:val="center"/>
+          </w:tcPr>
+          <w:p>
+            <w:pPr>
+              <w:pStyle w:val="ListParagraph"/>
+              <w:snapToGrid w:val="0"/>
+              <w:spacing w:line="240" w:lineRule="exact"/>
+              <w:ind w:leftChars="0" w:left="0"/>
+              <w:jc w:val="center"/>
+              <w:rPr>
+                <w:rFonts w:cs="Times New Roman"/>
+                <w:szCs w:val="24"/>
+              </w:rPr>
+            </w:pPr>
+            <w:r>
+              <w:rPr>
+                <w:rFonts w:cs="Times New Roman"/>
+                <w:szCs w:val="24"/>
+              </w:rPr>
+              <w:t>13</w:t>
+            </w:r>
+          </w:p>
+        </w:tc>
+        <w:tc>
+          <w:tcPr>
+            <w:tcW w:w="882" w:type="dxa"/>
+            <w:vAlign w:val="center"/>
+          </w:tcPr>
+          <w:p>
+            <w:pPr>
+              <w:pStyle w:val="ListParagraph"/>
+              <w:snapToGrid w:val="0"/>
+              <w:spacing w:line="240" w:lineRule="exact"/>
+              <w:ind w:leftChars="0" w:left="0"/>
+              <w:jc w:val="center"/>
+              <w:rPr>
+                <w:rFonts w:cs="Times New Roman"/>
+                <w:szCs w:val="24"/>
+              </w:rPr>
+            </w:pPr>
+            <w:proofErr w:type="spellStart"/>
+            <w:r>
+              <w:rPr>
+                <w:rFonts w:cs="Times New Roman"/>
+                <w:szCs w:val="24"/>
+              </w:rPr>
+              <w:t>Geomem</w:t>
+            </w:r>
+            <w:proofErr w:type="spellEnd"/>
+          </w:p>
+        </w:tc>
+        <w:tc>
+          <w:tcPr>
+            <w:tcW w:w="2686" w:type="dxa"/>
+            <w:vAlign w:val="center"/>
+          </w:tcPr>
+          <w:p>
+            <w:pPr>
+              <w:pStyle w:val="ListParagraph"/>
+              <w:snapToGrid w:val="0"/>
+              <w:spacing w:line="240" w:lineRule="exact"/>
+              <w:ind w:leftChars="0" w:left="0"/>
+              <w:jc w:val="center"/>
+              <w:rPr>
+                <w:rFonts w:cs="Times New Roman"/>
+                <w:szCs w:val="24"/>
+              </w:rPr>
+            </w:pPr>
+            <w:proofErr w:type="gramStart"/>
+            <w:r>
+              <w:rPr>
+                <w:rFonts w:cs="Times New Roman"/>
+                <w:szCs w:val="24"/>
+              </w:rPr>
+              <w:t>find(</w:t>
+            </w:r>
+            <w:proofErr w:type="gramEnd"/>
+            <w:r>
+              <w:rPr>
+                <w:rFonts w:cs="Times New Roman"/>
+                <w:szCs w:val="24"/>
+              </w:rPr>
+              <w:t>)</w:t>
+            </w:r>
+          </w:p>
+        </w:tc>
+        <w:tc>
+          <w:tcPr>
+            <w:tcW w:w="946" w:type="dxa"/>
+            <w:vAlign w:val="center"/>
+          </w:tcPr>
+          <w:p>
+            <w:pPr>
+              <w:pStyle w:val="ListParagraph"/>
+              <w:snapToGrid w:val="0"/>
+              <w:spacing w:line="240" w:lineRule="exact"/>
+              <w:ind w:leftChars="0" w:left="0"/>
+              <w:jc w:val="center"/>
+              <w:rPr>
+                <w:rFonts w:cs="Times New Roman"/>
+                <w:szCs w:val="24"/>
+              </w:rPr>
+            </w:pPr>
+            <w:proofErr w:type="spellStart"/>
+            <w:r>
+              <w:rPr>
+                <w:rFonts w:cs="Times New Roman"/>
+                <w:szCs w:val="24"/>
+              </w:rPr>
+              <w:t>Geomem</w:t>
+            </w:r>
+            <w:proofErr w:type="spellEnd"/>
+          </w:p>
+        </w:tc>
+        <w:tc>
+          <w:tcPr>
+            <w:tcW w:w="1507" w:type="dxa"/>
+            <w:vAlign w:val="center"/>
+          </w:tcPr>
+          <w:p>
+            <w:pPr>
+              <w:pStyle w:val="ListParagraph"/>
+              <w:snapToGrid w:val="0"/>
+              <w:spacing w:line="240" w:lineRule="exact"/>
+              <w:ind w:leftChars="0" w:left="0"/>
+              <w:jc w:val="center"/>
+              <w:rPr>
+                <w:rFonts w:cs="Times New Roman"/>
+                <w:szCs w:val="24"/>
+              </w:rPr>
+            </w:pPr>
+            <w:r>
+              <w:rPr>
+                <w:rFonts w:cs="Times New Roman"/>
+                <w:szCs w:val="24"/>
+              </w:rPr>
+              <w:t xml:space="preserve">40.0, -70.0, 30.0, -50.0, 0, </w:t>
+            </w:r>
+            <w:proofErr w:type="spellStart"/>
+            <w:r>
+              <w:rPr>
+                <w:rFonts w:cs="Times New Roman"/>
+                <w:szCs w:val="24"/>
+              </w:rPr>
+              <w:t>Long.MAX_VALUE</w:t>
+            </w:r>
+            <w:proofErr w:type="spellEnd"/>
+          </w:p>
+        </w:tc>
+        <w:tc>
+          <w:tcPr>
+            <w:tcW w:w="1371" w:type="dxa"/>
+            <w:vAlign w:val="center"/>
+          </w:tcPr>
+          <w:p>
+            <w:pPr>
+              <w:pStyle w:val="ListParagraph"/>
+              <w:snapToGrid w:val="0"/>
+              <w:spacing w:line="240" w:lineRule="exact"/>
+              <w:ind w:leftChars="0" w:left="0"/>
+              <w:jc w:val="center"/>
+              <w:rPr>
+                <w:rFonts w:cs="Times New Roman"/>
+                <w:szCs w:val="24"/>
+              </w:rPr>
+            </w:pPr>
+            <w:r>
+              <w:rPr>
+                <w:rFonts w:cs="Times New Roman"/>
+                <w:szCs w:val="24"/>
+              </w:rPr>
+              <w:t>List&lt;Info&gt;</w:t>
+            </w:r>
           </w:p>
         </w:tc>
       </w:tr>
@@ -3845,35 +5670,17 @@
       </w:pPr>
       <w:r>
         <w:rPr>
-          <w:rFonts w:ascii="Times New Roman" w:hAnsi="Times New Roman" w:cs="Times New Roman" w:hint="eastAsia"/>
-          <w:szCs w:val="24"/>
-          <w:highlight w:val="yellow"/>
-        </w:rPr>
-        <w:t xml:space="preserve">The </w:t>
-      </w:r>
-      <w:r>
-        <w:rPr>
-          <w:rFonts w:ascii="Times New Roman" w:hAnsi="Times New Roman" w:cs="Times New Roman"/>
-          <w:szCs w:val="24"/>
-          <w:highlight w:val="yellow"/>
-        </w:rPr>
-        <w:t>Excel</w:t>
-      </w:r>
-      <w:r>
-        <w:rPr>
-          <w:rFonts w:ascii="Times New Roman" w:hAnsi="Times New Roman" w:cs="Times New Roman" w:hint="eastAsia"/>
-          <w:szCs w:val="24"/>
-          <w:highlight w:val="yellow"/>
-        </w:rPr>
-        <w:t xml:space="preserve"> </w:t>
-      </w:r>
-      <w:r>
-        <w:rPr>
-          <w:rFonts w:ascii="Times New Roman" w:hAnsi="Times New Roman" w:cs="Times New Roman"/>
-          <w:szCs w:val="24"/>
-          <w:highlight w:val="yellow"/>
-        </w:rPr>
-        <w:t>file of test cases…</w:t>
+          <w:rFonts w:ascii="Times New Roman" w:hAnsi="Times New Roman" w:cs="Times New Roman"/>
+          <w:szCs w:val="24"/>
+        </w:rPr>
+        <w:t>Lab2 (ISP test case design)</w:t>
+      </w:r>
+      <w:r>
+        <w:rPr>
+          <w:rFonts w:ascii="Times New Roman" w:hAnsi="Times New Roman" w:cs="Times New Roman"/>
+          <w:szCs w:val="24"/>
+        </w:rPr>
+        <w:t>.xlsx</w:t>
       </w:r>
     </w:p>
     <w:p>
@@ -4082,7 +5889,7 @@
         </w:rPr>
         <w:t xml:space="preserve"> can be found in the </w:t>
       </w:r>
-      <w:hyperlink r:id="rId7" w:history="1">
+      <w:hyperlink r:id="rId8" w:history="1">
         <w:r>
           <w:rPr>
             <w:rStyle w:val="Hyperlink"/>
@@ -4244,7 +6051,6 @@
                 <w:rFonts w:cs="Times New Roman"/>
                 <w:szCs w:val="24"/>
               </w:rPr>
-              <w:lastRenderedPageBreak/>
               <w:t>1</w:t>
             </w:r>
           </w:p>
@@ -4307,6 +6113,7 @@
             <w:r>
               <w:rPr>
                 <w:rFonts w:cs="Times New Roman"/>
+                <w:noProof/>
                 <w:szCs w:val="24"/>
               </w:rPr>
               <w:drawing>
@@ -4325,7 +6132,7 @@
                           <pic:cNvPicPr/>
                         </pic:nvPicPr>
                         <pic:blipFill>
-                          <a:blip r:embed="rId8"/>
+                          <a:blip r:embed="rId9"/>
                           <a:stretch>
                             <a:fillRect/>
                           </a:stretch>
@@ -4433,6 +6240,7 @@
             <w:r>
               <w:rPr>
                 <w:rFonts w:cs="Times New Roman"/>
+                <w:noProof/>
                 <w:szCs w:val="24"/>
               </w:rPr>
               <w:drawing>
@@ -4451,7 +6259,7 @@
                           <pic:cNvPicPr/>
                         </pic:nvPicPr>
                         <pic:blipFill>
-                          <a:blip r:embed="rId9"/>
+                          <a:blip r:embed="rId10"/>
                           <a:stretch>
                             <a:fillRect/>
                           </a:stretch>
@@ -4497,6 +6305,7 @@
                 <w:rFonts w:cs="Times New Roman"/>
                 <w:szCs w:val="24"/>
               </w:rPr>
+              <w:lastRenderedPageBreak/>
               <w:t>3</w:t>
             </w:r>
           </w:p>
@@ -4550,6 +6359,7 @@
             <w:r>
               <w:rPr>
                 <w:rFonts w:cs="Times New Roman"/>
+                <w:noProof/>
                 <w:szCs w:val="24"/>
               </w:rPr>
               <w:drawing>
@@ -4568,7 +6378,7 @@
                           <pic:cNvPicPr/>
                         </pic:nvPicPr>
                         <pic:blipFill>
-                          <a:blip r:embed="rId10"/>
+                          <a:blip r:embed="rId11"/>
                           <a:stretch>
                             <a:fillRect/>
                           </a:stretch>
@@ -4723,6 +6533,7 @@
         <w:rPr>
           <w:rFonts w:ascii="Times New Roman" w:hAnsi="Times New Roman" w:cs="Times New Roman"/>
           <w:b/>
+          <w:noProof/>
           <w:szCs w:val="24"/>
         </w:rPr>
         <w:drawing>
@@ -4741,7 +6552,7 @@
                     <pic:cNvPicPr/>
                   </pic:nvPicPr>
                   <pic:blipFill>
-                    <a:blip r:embed="rId11"/>
+                    <a:blip r:embed="rId12"/>
                     <a:stretch>
                       <a:fillRect/>
                     </a:stretch>
@@ -4789,9 +6600,9 @@
         <w:rPr>
           <w:rFonts w:ascii="Times New Roman" w:hAnsi="Times New Roman" w:cs="Times New Roman"/>
           <w:b/>
-          <w:szCs w:val="24"/>
-        </w:rPr>
-        <w:lastRenderedPageBreak/>
+          <w:noProof/>
+          <w:szCs w:val="24"/>
+        </w:rPr>
         <w:drawing>
           <wp:inline distT="0" distB="0" distL="0" distR="0" wp14:anchorId="6FE1DC97" wp14:editId="1E3DF49C">
             <wp:extent cx="5274310" cy="1777365"/>
@@ -4808,7 +6619,7 @@
                     <pic:cNvPicPr/>
                   </pic:nvPicPr>
                   <pic:blipFill>
-                    <a:blip r:embed="rId12"/>
+                    <a:blip r:embed="rId13"/>
                     <a:stretch>
                       <a:fillRect/>
                     </a:stretch>
@@ -4929,8 +6740,10 @@
         <w:rPr>
           <w:rFonts w:ascii="Times New Roman" w:hAnsi="Times New Roman" w:cs="Times New Roman"/>
           <w:b/>
-          <w:szCs w:val="24"/>
-        </w:rPr>
+          <w:noProof/>
+          <w:szCs w:val="24"/>
+        </w:rPr>
+        <w:lastRenderedPageBreak/>
         <w:drawing>
           <wp:inline distT="0" distB="0" distL="0" distR="0" wp14:anchorId="3141BAAD" wp14:editId="028476F8">
             <wp:extent cx="5274310" cy="3952875"/>
@@ -4947,7 +6760,7 @@
                     <pic:cNvPicPr/>
                   </pic:nvPicPr>
                   <pic:blipFill>
-                    <a:blip r:embed="rId13"/>
+                    <a:blip r:embed="rId14"/>
                     <a:stretch>
                       <a:fillRect/>
                     </a:stretch>
@@ -5017,6 +6830,7 @@
         <w:rPr>
           <w:rFonts w:ascii="Times New Roman" w:hAnsi="Times New Roman" w:cs="Times New Roman"/>
           <w:b/>
+          <w:noProof/>
           <w:szCs w:val="24"/>
         </w:rPr>
         <w:drawing>
@@ -5035,7 +6849,7 @@
                     <pic:cNvPicPr/>
                   </pic:nvPicPr>
                   <pic:blipFill>
-                    <a:blip r:embed="rId14"/>
+                    <a:blip r:embed="rId15"/>
                     <a:stretch>
                       <a:fillRect/>
                     </a:stretch>
@@ -5071,6 +6885,18 @@
     <w:p>
       <w:pPr>
         <w:pStyle w:val="ListParagraph"/>
+        <w:ind w:leftChars="0" w:left="426"/>
+        <w:jc w:val="center"/>
+        <w:rPr>
+          <w:rFonts w:ascii="Times New Roman" w:hAnsi="Times New Roman" w:cs="Times New Roman"/>
+          <w:b/>
+          <w:szCs w:val="24"/>
+        </w:rPr>
+      </w:pPr>
+    </w:p>
+    <w:p>
+      <w:pPr>
+        <w:pStyle w:val="ListParagraph"/>
         <w:numPr>
           <w:ilvl w:val="1"/>
           <w:numId w:val="1"/>
@@ -5147,14 +6973,13 @@
         <w:rPr>
           <w:rFonts w:ascii="Times New Roman" w:hAnsi="Times New Roman" w:cs="Times New Roman"/>
           <w:b/>
-          <w:noProof/>
           <w:szCs w:val="24"/>
         </w:rPr>
         <w:drawing>
-          <wp:inline distT="0" distB="0" distL="0" distR="0" wp14:anchorId="327CE7B1" wp14:editId="7CD14B36">
-            <wp:extent cx="4536000" cy="1281200"/>
-            <wp:effectExtent l="19050" t="19050" r="17145" b="14605"/>
-            <wp:docPr id="8" name="圖片 8"/>
+          <wp:inline distT="0" distB="0" distL="0" distR="0" wp14:anchorId="0DC77CA3" wp14:editId="40542E28">
+            <wp:extent cx="4655757" cy="1440000"/>
+            <wp:effectExtent l="0" t="0" r="0" b="0"/>
+            <wp:docPr id="1901936252" name="Picture 1" descr="A screenshot of a phone&#10;&#10;Description automatically generated"/>
             <wp:cNvGraphicFramePr>
               <a:graphicFrameLocks xmlns:a="http://schemas.openxmlformats.org/drawingml/2006/main" noChangeAspect="1"/>
             </wp:cNvGraphicFramePr>
@@ -5162,38 +6987,23 @@
               <a:graphicData uri="http://schemas.openxmlformats.org/drawingml/2006/picture">
                 <pic:pic xmlns:pic="http://schemas.openxmlformats.org/drawingml/2006/picture">
                   <pic:nvPicPr>
-                    <pic:cNvPr id="0" name="Picture 8"/>
-                    <pic:cNvPicPr>
-                      <a:picLocks noChangeAspect="1" noChangeArrowheads="1"/>
-                    </pic:cNvPicPr>
+                    <pic:cNvPr id="1901936252" name="Picture 1" descr="A screenshot of a phone&#10;&#10;Description automatically generated"/>
+                    <pic:cNvPicPr/>
                   </pic:nvPicPr>
                   <pic:blipFill>
-                    <a:blip r:embed="rId15">
-                      <a:extLst>
-                        <a:ext uri="{28A0092B-C50C-407E-A947-70E740481C1C}">
-                          <a14:useLocalDpi xmlns:a14="http://schemas.microsoft.com/office/drawing/2010/main" val="0"/>
-                        </a:ext>
-                      </a:extLst>
-                    </a:blip>
-                    <a:srcRect/>
+                    <a:blip r:embed="rId16"/>
                     <a:stretch>
                       <a:fillRect/>
                     </a:stretch>
                   </pic:blipFill>
-                  <pic:spPr bwMode="auto">
+                  <pic:spPr>
                     <a:xfrm>
                       <a:off x="0" y="0"/>
-                      <a:ext cx="4536000" cy="1281200"/>
+                      <a:ext cx="4655757" cy="1440000"/>
                     </a:xfrm>
                     <a:prstGeom prst="rect">
                       <a:avLst/>
                     </a:prstGeom>
-                    <a:noFill/>
-                    <a:ln>
-                      <a:solidFill>
-                        <a:schemeClr val="accent1"/>
-                      </a:solidFill>
-                    </a:ln>
                   </pic:spPr>
                 </pic:pic>
               </a:graphicData>
@@ -5244,14 +7054,14 @@
       <w:r>
         <w:rPr>
           <w:rFonts w:ascii="Times New Roman" w:hAnsi="Times New Roman" w:cs="Times New Roman"/>
-          <w:noProof/>
-          <w:szCs w:val="24"/>
-        </w:rPr>
+          <w:szCs w:val="24"/>
+        </w:rPr>
+        <w:lastRenderedPageBreak/>
         <w:drawing>
-          <wp:inline distT="0" distB="0" distL="0" distR="0" wp14:anchorId="043F55A0" wp14:editId="0CC48A1C">
-            <wp:extent cx="4536000" cy="1281812"/>
-            <wp:effectExtent l="19050" t="19050" r="17145" b="13970"/>
-            <wp:docPr id="9" name="圖片 9"/>
+          <wp:inline distT="0" distB="0" distL="0" distR="0" wp14:anchorId="288B389C" wp14:editId="5F04EA0B">
+            <wp:extent cx="4813135" cy="1440000"/>
+            <wp:effectExtent l="0" t="0" r="635" b="0"/>
+            <wp:docPr id="1077179131" name="Picture 1" descr="A screenshot of a phone&#10;&#10;Description automatically generated"/>
             <wp:cNvGraphicFramePr>
               <a:graphicFrameLocks xmlns:a="http://schemas.openxmlformats.org/drawingml/2006/main" noChangeAspect="1"/>
             </wp:cNvGraphicFramePr>
@@ -5259,38 +7069,23 @@
               <a:graphicData uri="http://schemas.openxmlformats.org/drawingml/2006/picture">
                 <pic:pic xmlns:pic="http://schemas.openxmlformats.org/drawingml/2006/picture">
                   <pic:nvPicPr>
-                    <pic:cNvPr id="0" name="Picture 9"/>
-                    <pic:cNvPicPr>
-                      <a:picLocks noChangeAspect="1" noChangeArrowheads="1"/>
-                    </pic:cNvPicPr>
+                    <pic:cNvPr id="1077179131" name="Picture 1" descr="A screenshot of a phone&#10;&#10;Description automatically generated"/>
+                    <pic:cNvPicPr/>
                   </pic:nvPicPr>
                   <pic:blipFill>
-                    <a:blip r:embed="rId16">
-                      <a:extLst>
-                        <a:ext uri="{28A0092B-C50C-407E-A947-70E740481C1C}">
-                          <a14:useLocalDpi xmlns:a14="http://schemas.microsoft.com/office/drawing/2010/main" val="0"/>
-                        </a:ext>
-                      </a:extLst>
-                    </a:blip>
-                    <a:srcRect/>
+                    <a:blip r:embed="rId17"/>
                     <a:stretch>
                       <a:fillRect/>
                     </a:stretch>
                   </pic:blipFill>
-                  <pic:spPr bwMode="auto">
+                  <pic:spPr>
                     <a:xfrm>
                       <a:off x="0" y="0"/>
-                      <a:ext cx="4536000" cy="1281812"/>
+                      <a:ext cx="4813135" cy="1440000"/>
                     </a:xfrm>
                     <a:prstGeom prst="rect">
                       <a:avLst/>
                     </a:prstGeom>
-                    <a:noFill/>
-                    <a:ln>
-                      <a:solidFill>
-                        <a:schemeClr val="accent1"/>
-                      </a:solidFill>
-                    </a:ln>
                   </pic:spPr>
                 </pic:pic>
               </a:graphicData>
@@ -5334,16 +7129,15 @@
       </w:pPr>
       <w:r>
         <w:rPr>
-          <w:rFonts w:ascii="Times New Roman" w:hAnsi="Times New Roman" w:cs="Times New Roman" w:hint="eastAsia"/>
-          <w:b/>
-          <w:noProof/>
+          <w:rFonts w:ascii="Times New Roman" w:hAnsi="Times New Roman" w:cs="Times New Roman"/>
+          <w:b/>
           <w:szCs w:val="24"/>
         </w:rPr>
         <w:drawing>
-          <wp:inline distT="0" distB="0" distL="0" distR="0" wp14:anchorId="6AF30360" wp14:editId="07D5645A">
-            <wp:extent cx="4536000" cy="1278352"/>
-            <wp:effectExtent l="19050" t="19050" r="17145" b="17145"/>
-            <wp:docPr id="10" name="圖片 10"/>
+          <wp:inline distT="0" distB="0" distL="0" distR="0" wp14:anchorId="7DE9FEA1" wp14:editId="28D00B2E">
+            <wp:extent cx="4643106" cy="1440000"/>
+            <wp:effectExtent l="0" t="0" r="0" b="0"/>
+            <wp:docPr id="485884174" name="Picture 1" descr="A screenshot of a phone&#10;&#10;Description automatically generated"/>
             <wp:cNvGraphicFramePr>
               <a:graphicFrameLocks xmlns:a="http://schemas.openxmlformats.org/drawingml/2006/main" noChangeAspect="1"/>
             </wp:cNvGraphicFramePr>
@@ -5351,38 +7145,23 @@
               <a:graphicData uri="http://schemas.openxmlformats.org/drawingml/2006/picture">
                 <pic:pic xmlns:pic="http://schemas.openxmlformats.org/drawingml/2006/picture">
                   <pic:nvPicPr>
-                    <pic:cNvPr id="0" name="Picture 10"/>
-                    <pic:cNvPicPr>
-                      <a:picLocks noChangeAspect="1" noChangeArrowheads="1"/>
-                    </pic:cNvPicPr>
+                    <pic:cNvPr id="485884174" name="Picture 1" descr="A screenshot of a phone&#10;&#10;Description automatically generated"/>
+                    <pic:cNvPicPr/>
                   </pic:nvPicPr>
                   <pic:blipFill>
-                    <a:blip r:embed="rId17" cstate="print">
-                      <a:extLst>
-                        <a:ext uri="{28A0092B-C50C-407E-A947-70E740481C1C}">
-                          <a14:useLocalDpi xmlns:a14="http://schemas.microsoft.com/office/drawing/2010/main" val="0"/>
-                        </a:ext>
-                      </a:extLst>
-                    </a:blip>
-                    <a:srcRect/>
+                    <a:blip r:embed="rId18"/>
                     <a:stretch>
                       <a:fillRect/>
                     </a:stretch>
                   </pic:blipFill>
-                  <pic:spPr bwMode="auto">
+                  <pic:spPr>
                     <a:xfrm>
                       <a:off x="0" y="0"/>
-                      <a:ext cx="4536000" cy="1278352"/>
+                      <a:ext cx="4643106" cy="1440000"/>
                     </a:xfrm>
                     <a:prstGeom prst="rect">
                       <a:avLst/>
                     </a:prstGeom>
-                    <a:noFill/>
-                    <a:ln>
-                      <a:solidFill>
-                        <a:schemeClr val="accent1"/>
-                      </a:solidFill>
-                    </a:ln>
                   </pic:spPr>
                 </pic:pic>
               </a:graphicData>
@@ -5433,16 +7212,15 @@
       </w:pPr>
       <w:r>
         <w:rPr>
-          <w:rFonts w:ascii="Times New Roman" w:hAnsi="Times New Roman" w:cs="Times New Roman" w:hint="eastAsia"/>
-          <w:b/>
-          <w:noProof/>
+          <w:rFonts w:ascii="Times New Roman" w:hAnsi="Times New Roman" w:cs="Times New Roman"/>
+          <w:b/>
           <w:szCs w:val="24"/>
         </w:rPr>
         <w:drawing>
-          <wp:inline distT="0" distB="0" distL="0" distR="0" wp14:anchorId="20778885" wp14:editId="24BD1628">
-            <wp:extent cx="4536000" cy="1400681"/>
-            <wp:effectExtent l="19050" t="19050" r="17145" b="28575"/>
-            <wp:docPr id="11" name="圖片 11"/>
+          <wp:inline distT="0" distB="0" distL="0" distR="0" wp14:anchorId="08C3544C" wp14:editId="18F8471E">
+            <wp:extent cx="5274310" cy="3013075"/>
+            <wp:effectExtent l="0" t="0" r="0" b="0"/>
+            <wp:docPr id="1274830614" name="Picture 1" descr="A screenshot of a chat&#10;&#10;Description automatically generated"/>
             <wp:cNvGraphicFramePr>
               <a:graphicFrameLocks xmlns:a="http://schemas.openxmlformats.org/drawingml/2006/main" noChangeAspect="1"/>
             </wp:cNvGraphicFramePr>
@@ -5450,38 +7228,23 @@
               <a:graphicData uri="http://schemas.openxmlformats.org/drawingml/2006/picture">
                 <pic:pic xmlns:pic="http://schemas.openxmlformats.org/drawingml/2006/picture">
                   <pic:nvPicPr>
-                    <pic:cNvPr id="0" name="Picture 11"/>
-                    <pic:cNvPicPr>
-                      <a:picLocks noChangeAspect="1" noChangeArrowheads="1"/>
-                    </pic:cNvPicPr>
+                    <pic:cNvPr id="1274830614" name="Picture 1" descr="A screenshot of a chat&#10;&#10;Description automatically generated"/>
+                    <pic:cNvPicPr/>
                   </pic:nvPicPr>
                   <pic:blipFill>
-                    <a:blip r:embed="rId18" cstate="print">
-                      <a:extLst>
-                        <a:ext uri="{28A0092B-C50C-407E-A947-70E740481C1C}">
-                          <a14:useLocalDpi xmlns:a14="http://schemas.microsoft.com/office/drawing/2010/main" val="0"/>
-                        </a:ext>
-                      </a:extLst>
-                    </a:blip>
-                    <a:srcRect/>
+                    <a:blip r:embed="rId19"/>
                     <a:stretch>
                       <a:fillRect/>
                     </a:stretch>
                   </pic:blipFill>
-                  <pic:spPr bwMode="auto">
+                  <pic:spPr>
                     <a:xfrm>
                       <a:off x="0" y="0"/>
-                      <a:ext cx="4536000" cy="1400681"/>
+                      <a:ext cx="5274310" cy="3013075"/>
                     </a:xfrm>
                     <a:prstGeom prst="rect">
                       <a:avLst/>
                     </a:prstGeom>
-                    <a:noFill/>
-                    <a:ln>
-                      <a:solidFill>
-                        <a:schemeClr val="accent1"/>
-                      </a:solidFill>
-                    </a:ln>
                   </pic:spPr>
                 </pic:pic>
               </a:graphicData>
@@ -5836,7 +7599,7 @@
       </w:r>
     </w:p>
     <w:sectPr>
-      <w:footerReference w:type="default" r:id="rId19"/>
+      <w:footerReference w:type="default" r:id="rId20"/>
       <w:pgSz w:w="11906" w:h="16838"/>
       <w:pgMar w:top="1440" w:right="1800" w:bottom="1440" w:left="1800" w:header="851" w:footer="992" w:gutter="0"/>
       <w:cols w:space="425"/>
@@ -7490,4 +9253,16 @@
     </a:ext>
   </a:extLst>
 </a:theme>
+</file>
+
+<file path=customXml/item1.xml><?xml version="1.0" encoding="utf-8"?>
+<b:Sources xmlns:b="http://schemas.openxmlformats.org/officeDocument/2006/bibliography" xmlns="http://schemas.openxmlformats.org/officeDocument/2006/bibliography" SelectedStyle="/APASixthEditionOfficeOnline.xsl" StyleName="APA" Version="6"/>
+</file>
+
+<file path=customXml/itemProps1.xml><?xml version="1.0" encoding="utf-8"?>
+<ds:datastoreItem xmlns:ds="http://schemas.openxmlformats.org/officeDocument/2006/customXml" ds:itemID="{2FE7BEFB-2DC9-9C44-91C2-8FDBC126809A}">
+  <ds:schemaRefs>
+    <ds:schemaRef ds:uri="http://schemas.openxmlformats.org/officeDocument/2006/bibliography"/>
+  </ds:schemaRefs>
+</ds:datastoreItem>
 </file>
</xml_diff>